<commit_message>
doc v1 - typo
</commit_message>
<xml_diff>
--- a/doc/Compute Host Utilization.docx
+++ b/doc/Compute Host Utilization.docx
@@ -664,27 +664,14 @@
       <w:r>
         <w:t xml:space="preserve">Figure </w:t>
       </w:r>
-      <w:r>
-        <w:fldChar w:fldCharType="begin"/>
-      </w:r>
-      <w:r>
-        <w:instrText xml:space="preserve"> SEQ Figure \* ARABIC </w:instrText>
-      </w:r>
-      <w:r>
-        <w:fldChar w:fldCharType="separate"/>
-      </w:r>
-      <w:r>
-        <w:rPr>
-          <w:noProof/>
-        </w:rPr>
-        <w:t>1</w:t>
-      </w:r>
-      <w:r>
-        <w:rPr>
-          <w:noProof/>
-        </w:rPr>
-        <w:fldChar w:fldCharType="end"/>
-      </w:r>
+      <w:fldSimple w:instr=" SEQ Figure \* ARABIC ">
+        <w:r>
+          <w:rPr>
+            <w:noProof/>
+          </w:rPr>
+          <w:t>1</w:t>
+        </w:r>
+      </w:fldSimple>
       <w:r>
         <w:t xml:space="preserve">.  </w:t>
       </w:r>
@@ -848,27 +835,14 @@
       <w:r>
         <w:t xml:space="preserve">Figure </w:t>
       </w:r>
-      <w:r>
-        <w:fldChar w:fldCharType="begin"/>
-      </w:r>
-      <w:r>
-        <w:instrText xml:space="preserve"> SEQ Figure \* ARABIC </w:instrText>
-      </w:r>
-      <w:r>
-        <w:fldChar w:fldCharType="separate"/>
-      </w:r>
-      <w:r>
-        <w:rPr>
-          <w:noProof/>
-        </w:rPr>
-        <w:t>2</w:t>
-      </w:r>
-      <w:r>
-        <w:rPr>
-          <w:noProof/>
-        </w:rPr>
-        <w:fldChar w:fldCharType="end"/>
-      </w:r>
+      <w:fldSimple w:instr=" SEQ Figure \* ARABIC ">
+        <w:r>
+          <w:rPr>
+            <w:noProof/>
+          </w:rPr>
+          <w:t>2</w:t>
+        </w:r>
+      </w:fldSimple>
       <w:r>
         <w:t>.  Shows the number of objects successfully placed using three strategies</w:t>
       </w:r>
@@ -933,27 +907,14 @@
       <w:r>
         <w:t xml:space="preserve">Figure </w:t>
       </w:r>
-      <w:r>
-        <w:fldChar w:fldCharType="begin"/>
-      </w:r>
-      <w:r>
-        <w:instrText xml:space="preserve"> SEQ Figure \* ARABIC </w:instrText>
-      </w:r>
-      <w:r>
-        <w:fldChar w:fldCharType="separate"/>
-      </w:r>
-      <w:r>
-        <w:rPr>
-          <w:noProof/>
-        </w:rPr>
-        <w:t>3</w:t>
-      </w:r>
-      <w:r>
-        <w:rPr>
-          <w:noProof/>
-        </w:rPr>
-        <w:fldChar w:fldCharType="end"/>
-      </w:r>
+      <w:fldSimple w:instr=" SEQ Figure \* ARABIC ">
+        <w:r>
+          <w:rPr>
+            <w:noProof/>
+          </w:rPr>
+          <w:t>3</w:t>
+        </w:r>
+      </w:fldSimple>
       <w:r>
         <w:t>.  Showing the average utilization of boxes at the end of the simulation.</w:t>
       </w:r>
@@ -1097,27 +1058,14 @@
       <w:r>
         <w:t xml:space="preserve">Figure </w:t>
       </w:r>
-      <w:r>
-        <w:fldChar w:fldCharType="begin"/>
-      </w:r>
-      <w:r>
-        <w:instrText xml:space="preserve"> SEQ Figure \* ARABIC </w:instrText>
-      </w:r>
-      <w:r>
-        <w:fldChar w:fldCharType="separate"/>
-      </w:r>
-      <w:r>
-        <w:rPr>
-          <w:noProof/>
-        </w:rPr>
-        <w:t>4</w:t>
-      </w:r>
-      <w:r>
-        <w:rPr>
-          <w:noProof/>
-        </w:rPr>
-        <w:fldChar w:fldCharType="end"/>
-      </w:r>
+      <w:fldSimple w:instr=" SEQ Figure \* ARABIC ">
+        <w:r>
+          <w:rPr>
+            <w:noProof/>
+          </w:rPr>
+          <w:t>4</w:t>
+        </w:r>
+      </w:fldSimple>
       <w:r>
         <w:t xml:space="preserve">.  </w:t>
       </w:r>
@@ -1186,30 +1134,14 @@
       <w:r>
         <w:t xml:space="preserve">Figure </w:t>
       </w:r>
-      <w:r>
-        <w:fldChar w:fldCharType="begin"/>
-      </w:r>
-      <w:r>
-        <w:instrText xml:space="preserve"> SEQ F</w:instrText>
-      </w:r>
-      <w:r>
-        <w:instrText xml:space="preserve">igure \* ARABIC </w:instrText>
-      </w:r>
-      <w:r>
-        <w:fldChar w:fldCharType="separate"/>
-      </w:r>
-      <w:r>
-        <w:rPr>
-          <w:noProof/>
-        </w:rPr>
-        <w:t>5</w:t>
-      </w:r>
-      <w:r>
-        <w:rPr>
-          <w:noProof/>
-        </w:rPr>
-        <w:fldChar w:fldCharType="end"/>
-      </w:r>
+      <w:fldSimple w:instr=" SEQ Figure \* ARABIC ">
+        <w:r>
+          <w:rPr>
+            <w:noProof/>
+          </w:rPr>
+          <w:t>5</w:t>
+        </w:r>
+      </w:fldSimple>
       <w:r>
         <w:t xml:space="preserve">.  </w:t>
       </w:r>
@@ -1315,14 +1247,27 @@
       <w:r>
         <w:t xml:space="preserve">Figure </w:t>
       </w:r>
-      <w:fldSimple w:instr=" SEQ Figure \* ARABIC ">
-        <w:r>
-          <w:rPr>
-            <w:noProof/>
-          </w:rPr>
-          <w:t>6</w:t>
-        </w:r>
-      </w:fldSimple>
+      <w:r>
+        <w:fldChar w:fldCharType="begin"/>
+      </w:r>
+      <w:r>
+        <w:instrText xml:space="preserve"> SEQ Figure \* ARABIC </w:instrText>
+      </w:r>
+      <w:r>
+        <w:fldChar w:fldCharType="separate"/>
+      </w:r>
+      <w:r>
+        <w:rPr>
+          <w:noProof/>
+        </w:rPr>
+        <w:t>6</w:t>
+      </w:r>
+      <w:r>
+        <w:rPr>
+          <w:noProof/>
+        </w:rPr>
+        <w:fldChar w:fldCharType="end"/>
+      </w:r>
       <w:r>
         <w:t xml:space="preserve">.  </w:t>
       </w:r>
@@ -1391,14 +1336,27 @@
       <w:r>
         <w:t xml:space="preserve">Figure </w:t>
       </w:r>
-      <w:fldSimple w:instr=" SEQ Figure \* ARABIC ">
-        <w:r>
-          <w:rPr>
-            <w:noProof/>
-          </w:rPr>
-          <w:t>7</w:t>
-        </w:r>
-      </w:fldSimple>
+      <w:r>
+        <w:fldChar w:fldCharType="begin"/>
+      </w:r>
+      <w:r>
+        <w:instrText xml:space="preserve"> SEQ Figure \* ARABIC </w:instrText>
+      </w:r>
+      <w:r>
+        <w:fldChar w:fldCharType="separate"/>
+      </w:r>
+      <w:r>
+        <w:rPr>
+          <w:noProof/>
+        </w:rPr>
+        <w:t>7</w:t>
+      </w:r>
+      <w:r>
+        <w:rPr>
+          <w:noProof/>
+        </w:rPr>
+        <w:fldChar w:fldCharType="end"/>
+      </w:r>
       <w:r>
         <w:t xml:space="preserve">.  </w:t>
       </w:r>
@@ -1406,13 +1364,7 @@
         <w:t>Showing the average utilization of boxes at the end of the simulation with two-dimensional objects</w:t>
       </w:r>
       <w:r>
-        <w:t xml:space="preserve"> </w:t>
-      </w:r>
-      <w:r>
-        <w:t>and boxes with different sizes on each dimension</w:t>
-      </w:r>
-      <w:r>
-        <w:t>.</w:t>
+        <w:t xml:space="preserve"> and boxes with different sizes on each dimension.</w:t>
       </w:r>
     </w:p>
     <w:p>
@@ -1553,14 +1505,27 @@
       <w:r>
         <w:t xml:space="preserve">Figure </w:t>
       </w:r>
-      <w:fldSimple w:instr=" SEQ Figure \* ARABIC ">
-        <w:r>
-          <w:rPr>
-            <w:noProof/>
-          </w:rPr>
-          <w:t>8</w:t>
-        </w:r>
-      </w:fldSimple>
+      <w:r>
+        <w:fldChar w:fldCharType="begin"/>
+      </w:r>
+      <w:r>
+        <w:instrText xml:space="preserve"> SEQ Figure \* ARABIC </w:instrText>
+      </w:r>
+      <w:r>
+        <w:fldChar w:fldCharType="separate"/>
+      </w:r>
+      <w:r>
+        <w:rPr>
+          <w:noProof/>
+        </w:rPr>
+        <w:t>8</w:t>
+      </w:r>
+      <w:r>
+        <w:rPr>
+          <w:noProof/>
+        </w:rPr>
+        <w:fldChar w:fldCharType="end"/>
+      </w:r>
       <w:r>
         <w:t xml:space="preserve">.  </w:t>
       </w:r>
@@ -1629,14 +1594,27 @@
       <w:r>
         <w:t xml:space="preserve">Figure </w:t>
       </w:r>
-      <w:fldSimple w:instr=" SEQ Figure \* ARABIC ">
-        <w:r>
-          <w:rPr>
-            <w:noProof/>
-          </w:rPr>
-          <w:t>9</w:t>
-        </w:r>
-      </w:fldSimple>
+      <w:r>
+        <w:fldChar w:fldCharType="begin"/>
+      </w:r>
+      <w:r>
+        <w:instrText xml:space="preserve"> SEQ Figure \* ARABIC </w:instrText>
+      </w:r>
+      <w:r>
+        <w:fldChar w:fldCharType="separate"/>
+      </w:r>
+      <w:r>
+        <w:rPr>
+          <w:noProof/>
+        </w:rPr>
+        <w:t>9</w:t>
+      </w:r>
+      <w:r>
+        <w:rPr>
+          <w:noProof/>
+        </w:rPr>
+        <w:fldChar w:fldCharType="end"/>
+      </w:r>
       <w:r>
         <w:t xml:space="preserve">.  </w:t>
       </w:r>
@@ -1667,15 +1645,18 @@
     </w:p>
     <w:p>
       <w:r>
-        <w:t>The three simulations above only deal with placement of objects into a single set of boxes.  Relating this to the placement of virtual machines in OpenStack, this is equivalent to placement of virtual machines on the default host aggregate, and with no affinity or anti-affinity rules.</w:t>
-      </w:r>
-    </w:p>
-    <w:p>
-      <w:r>
-        <w:t>While it appears intuitively to be the case that the fullest strategy will provide the best results even with multiple host aggregates, affinity, and anti-affinity rules, it may be worthwhile to run additional simulations and verify this to be the case.</w:t>
+        <w:t xml:space="preserve">The </w:t>
       </w:r>
       <w:bookmarkStart w:id="0" w:name="_GoBack"/>
       <w:bookmarkEnd w:id="0"/>
+      <w:r>
+        <w:t>simulations above only deal with placement of objects into a single set of boxes.  Relating this to the placement of virtual machines in OpenStack, this is equivalent to placement of virtual machines on the default host aggregate, and with no affinity or anti-affinity rules.</w:t>
+      </w:r>
+    </w:p>
+    <w:p>
+      <w:r>
+        <w:t>While it appears intuitively to be the case that the fullest strategy will provide the best results even with multiple host aggregates, affinity, and anti-affinity rules, it may be worthwhile to run additional simulations and verify this to be the case.</w:t>
+      </w:r>
     </w:p>
     <w:sectPr>
       <w:headerReference w:type="first" r:id="rId18"/>
@@ -3101,7 +3082,7 @@
 </file>
 
 <file path=customXml/itemProps1.xml><?xml version="1.0" encoding="utf-8"?>
-<ds:datastoreItem xmlns:ds="http://schemas.openxmlformats.org/officeDocument/2006/customXml" ds:itemID="{DD78AD86-F1E8-C944-BAE7-95FAD623A419}">
+<ds:datastoreItem xmlns:ds="http://schemas.openxmlformats.org/officeDocument/2006/customXml" ds:itemID="{312BF38E-FAD5-B246-B76F-EECF4C917F43}">
   <ds:schemaRefs>
     <ds:schemaRef ds:uri="http://schemas.openxmlformats.org/officeDocument/2006/bibliography"/>
   </ds:schemaRefs>

</xml_diff>

<commit_message>
added multi-box scaling to document
</commit_message>
<xml_diff>
--- a/doc/Compute Host Utilization.docx
+++ b/doc/Compute Host Utilization.docx
@@ -567,6 +567,9 @@
               <w:jc w:val="center"/>
             </w:pPr>
             <w:r>
+              <w:rPr>
+                <w:noProof/>
+              </w:rPr>
               <w:drawing>
                 <wp:inline distT="0" distB="0" distL="0" distR="0" wp14:anchorId="5CFD1A04" wp14:editId="6DABDDBC">
                   <wp:extent cx="913683" cy="731520"/>
@@ -614,6 +617,9 @@
               <w:jc w:val="center"/>
             </w:pPr>
             <w:r>
+              <w:rPr>
+                <w:noProof/>
+              </w:rPr>
               <w:drawing>
                 <wp:inline distT="0" distB="0" distL="0" distR="0" wp14:anchorId="51D4C974" wp14:editId="0D9087FF">
                   <wp:extent cx="914400" cy="732094"/>
@@ -661,27 +667,14 @@
       <w:r>
         <w:t xml:space="preserve">Figure </w:t>
       </w:r>
-      <w:r>
-        <w:fldChar w:fldCharType="begin"/>
-      </w:r>
-      <w:r>
-        <w:instrText xml:space="preserve"> SEQ Figure \* ARABIC </w:instrText>
-      </w:r>
-      <w:r>
-        <w:fldChar w:fldCharType="separate"/>
-      </w:r>
-      <w:r>
-        <w:rPr>
-          <w:noProof/>
-        </w:rPr>
-        <w:t>1</w:t>
-      </w:r>
-      <w:r>
-        <w:rPr>
-          <w:noProof/>
-        </w:rPr>
-        <w:fldChar w:fldCharType="end"/>
-      </w:r>
+      <w:fldSimple w:instr=" SEQ Figure \* ARABIC ">
+        <w:r>
+          <w:rPr>
+            <w:noProof/>
+          </w:rPr>
+          <w:t>1</w:t>
+        </w:r>
+      </w:fldSimple>
       <w:r>
         <w:t xml:space="preserve">.  </w:t>
       </w:r>
@@ -754,6 +747,9 @@
         <w:jc w:val="center"/>
       </w:pPr>
       <w:r>
+        <w:rPr>
+          <w:noProof/>
+        </w:rPr>
         <w:drawing>
           <wp:inline distT="0" distB="0" distL="0" distR="0" wp14:anchorId="1AD53F02" wp14:editId="045362A1">
             <wp:extent cx="2546175" cy="2216496"/>
@@ -798,69 +794,88 @@
       <w:r>
         <w:t xml:space="preserve">Figure </w:t>
       </w:r>
-      <w:r>
-        <w:fldChar w:fldCharType="begin"/>
-      </w:r>
-      <w:r>
-        <w:instrText xml:space="preserve"> SEQ Figure \* ARABIC </w:instrText>
-      </w:r>
-      <w:r>
-        <w:fldChar w:fldCharType="separate"/>
-      </w:r>
-      <w:r>
-        <w:rPr>
-          <w:noProof/>
+      <w:fldSimple w:instr=" SEQ Figure \* ARABIC ">
+        <w:r>
+          <w:rPr>
+            <w:noProof/>
+          </w:rPr>
+          <w:t>2</w:t>
+        </w:r>
+      </w:fldSimple>
+      <w:r>
+        <w:t>.  Showing a 2-space system, the available system capacity, and the capacity utilized.</w:t>
+      </w:r>
+    </w:p>
+    <w:p>
+      <w:r>
+        <w:t>In this 2-space system, the red box shows the total system resources available, and the smaller blue box that bounds the four objects represents the total system resources consumed.</w:t>
+      </w:r>
+    </w:p>
+    <w:p>
+      <w:r>
+        <w:t>Assume an N-space box of dimensions [B</w:t>
+      </w:r>
+      <w:r>
+        <w:rPr>
+          <w:vertAlign w:val="subscript"/>
+        </w:rPr>
+        <w:t>1</w:t>
+      </w:r>
+      <w:r>
+        <w:t>, B</w:t>
+      </w:r>
+      <w:r>
+        <w:rPr>
+          <w:vertAlign w:val="subscript"/>
         </w:rPr>
         <w:t>2</w:t>
       </w:r>
       <w:r>
-        <w:fldChar w:fldCharType="end"/>
-      </w:r>
-      <w:r>
-        <w:t>.  Showing a 2-space system, the available system capacity, and the capacity utilized.</w:t>
-      </w:r>
-    </w:p>
-    <w:p>
-      <w:r>
-        <w:t>In this 2-space system, the red box shows the total system resources available, and the smaller blue box that bounds the four objects represents the total system resources consumed.</w:t>
-      </w:r>
-    </w:p>
-    <w:p>
-      <w:r>
-        <w:t>Assume an N-space box of dimensions [B</w:t>
+        <w:t>, … B</w:t>
       </w:r>
       <w:r>
         <w:rPr>
           <w:vertAlign w:val="subscript"/>
         </w:rPr>
-        <w:t>1</w:t>
-      </w:r>
-      <w:r>
-        <w:t>, B</w:t>
+        <w:t>N</w:t>
+      </w:r>
+      <w:r>
+        <w:t>] inside which there are M objects of dimensions [D</w:t>
       </w:r>
       <w:r>
         <w:rPr>
           <w:vertAlign w:val="subscript"/>
         </w:rPr>
-        <w:t>2</w:t>
-      </w:r>
-      <w:r>
-        <w:t>, … B</w:t>
+        <w:t>1,1</w:t>
+      </w:r>
+      <w:r>
+        <w:t>, D</w:t>
       </w:r>
       <w:r>
         <w:rPr>
           <w:vertAlign w:val="subscript"/>
         </w:rPr>
-        <w:t>N</w:t>
-      </w:r>
-      <w:r>
-        <w:t>] inside which there are M objects of dimensions [D</w:t>
-      </w:r>
+        <w:t>1,2</w:t>
+      </w:r>
+      <w:r>
+        <w:t>, … D</w:t>
+      </w:r>
+      <w:proofErr w:type="gramStart"/>
       <w:r>
         <w:rPr>
           <w:vertAlign w:val="subscript"/>
         </w:rPr>
-        <w:t>1,1</w:t>
+        <w:t>1,N</w:t>
+      </w:r>
+      <w:proofErr w:type="gramEnd"/>
+      <w:r>
+        <w:t>], [D</w:t>
+      </w:r>
+      <w:r>
+        <w:rPr>
+          <w:vertAlign w:val="subscript"/>
+        </w:rPr>
+        <w:t>2,1</w:t>
       </w:r>
       <w:r>
         <w:t>, D</w:t>
@@ -869,123 +884,46 @@
         <w:rPr>
           <w:vertAlign w:val="subscript"/>
         </w:rPr>
-        <w:t>1,2</w:t>
+        <w:t>2,2</w:t>
       </w:r>
       <w:r>
         <w:t>, … D</w:t>
       </w:r>
-      <w:proofErr w:type="gramStart"/>
       <w:r>
         <w:rPr>
           <w:vertAlign w:val="subscript"/>
         </w:rPr>
-        <w:t>1,N</w:t>
-      </w:r>
-      <w:proofErr w:type="gramEnd"/>
-      <w:r>
-        <w:t xml:space="preserve">], </w:t>
-      </w:r>
-      <w:r>
-        <w:t>[D</w:t>
+        <w:t>2,N</w:t>
+      </w:r>
+      <w:r>
+        <w:t>] … [D</w:t>
       </w:r>
       <w:r>
         <w:rPr>
           <w:vertAlign w:val="subscript"/>
         </w:rPr>
-        <w:t>2</w:t>
+        <w:t>M,1</w:t>
+      </w:r>
+      <w:r>
+        <w:t>, D</w:t>
       </w:r>
       <w:r>
         <w:rPr>
           <w:vertAlign w:val="subscript"/>
         </w:rPr>
-        <w:t>,1</w:t>
-      </w:r>
-      <w:r>
-        <w:t>, D</w:t>
+        <w:t>M,2</w:t>
+      </w:r>
+      <w:r>
+        <w:t>, … D</w:t>
       </w:r>
       <w:r>
         <w:rPr>
           <w:vertAlign w:val="subscript"/>
         </w:rPr>
-        <w:t>2</w:t>
-      </w:r>
-      <w:r>
-        <w:rPr>
-          <w:vertAlign w:val="subscript"/>
-        </w:rPr>
-        <w:t>,2</w:t>
-      </w:r>
-      <w:r>
-        <w:t>, … D</w:t>
-      </w:r>
-      <w:r>
-        <w:rPr>
-          <w:vertAlign w:val="subscript"/>
-        </w:rPr>
-        <w:t>2</w:t>
-      </w:r>
-      <w:r>
-        <w:rPr>
-          <w:vertAlign w:val="subscript"/>
-        </w:rPr>
-        <w:t>,N</w:t>
-      </w:r>
-      <w:r>
-        <w:t>]</w:t>
-      </w:r>
-      <w:r>
-        <w:t xml:space="preserve"> … </w:t>
-      </w:r>
-      <w:r>
-        <w:t>[D</w:t>
-      </w:r>
-      <w:r>
-        <w:rPr>
-          <w:vertAlign w:val="subscript"/>
-        </w:rPr>
-        <w:t>M</w:t>
-      </w:r>
-      <w:r>
-        <w:rPr>
-          <w:vertAlign w:val="subscript"/>
-        </w:rPr>
-        <w:t>,1</w:t>
-      </w:r>
-      <w:r>
-        <w:t>, D</w:t>
-      </w:r>
-      <w:r>
-        <w:rPr>
-          <w:vertAlign w:val="subscript"/>
-        </w:rPr>
-        <w:t>M</w:t>
-      </w:r>
-      <w:r>
-        <w:rPr>
-          <w:vertAlign w:val="subscript"/>
-        </w:rPr>
-        <w:t>,2</w:t>
-      </w:r>
-      <w:r>
-        <w:t>, … D</w:t>
-      </w:r>
-      <w:r>
-        <w:rPr>
-          <w:vertAlign w:val="subscript"/>
-        </w:rPr>
-        <w:t>M</w:t>
-      </w:r>
-      <w:r>
-        <w:rPr>
-          <w:vertAlign w:val="subscript"/>
-        </w:rPr>
-        <w:t>,N</w:t>
-      </w:r>
-      <w:r>
-        <w:t>]</w:t>
-      </w:r>
-      <w:r>
-        <w:t>.</w:t>
+        <w:t>M,N</w:t>
+      </w:r>
+      <w:r>
+        <w:t>].</w:t>
       </w:r>
     </w:p>
     <w:p>
@@ -1059,21 +997,7 @@
         <w:rPr>
           <w:rFonts w:eastAsiaTheme="minorEastAsia"/>
         </w:rPr>
-        <w:t>, and the total resources c</w:t>
-      </w:r>
-      <w:proofErr w:type="spellStart"/>
-      <w:r>
-        <w:rPr>
-          <w:rFonts w:eastAsiaTheme="minorEastAsia"/>
-        </w:rPr>
-        <w:t>onsumed</w:t>
-      </w:r>
-      <w:proofErr w:type="spellEnd"/>
-      <w:r>
-        <w:rPr>
-          <w:rFonts w:eastAsiaTheme="minorEastAsia"/>
-        </w:rPr>
-        <w:t xml:space="preserve"> in this system is </w:t>
+        <w:t xml:space="preserve">, and the total resources consumed in this system is </w:t>
       </w:r>
       <m:oMath>
         <m:nary>
@@ -1661,27 +1585,14 @@
       <w:r>
         <w:t xml:space="preserve">Figure </w:t>
       </w:r>
-      <w:r>
-        <w:fldChar w:fldCharType="begin"/>
-      </w:r>
-      <w:r>
-        <w:instrText xml:space="preserve"> SEQ Figure \* ARABIC </w:instrText>
-      </w:r>
-      <w:r>
-        <w:fldChar w:fldCharType="separate"/>
-      </w:r>
-      <w:r>
-        <w:rPr>
-          <w:noProof/>
-        </w:rPr>
-        <w:t>3</w:t>
-      </w:r>
-      <w:r>
-        <w:rPr>
-          <w:noProof/>
-        </w:rPr>
-        <w:fldChar w:fldCharType="end"/>
-      </w:r>
+      <w:fldSimple w:instr=" SEQ Figure \* ARABIC ">
+        <w:r>
+          <w:rPr>
+            <w:noProof/>
+          </w:rPr>
+          <w:t>3</w:t>
+        </w:r>
+      </w:fldSimple>
       <w:r>
         <w:t>.  Shows the number of objects successfully placed using three strategies</w:t>
       </w:r>
@@ -1746,27 +1657,14 @@
       <w:r>
         <w:t xml:space="preserve">Figure </w:t>
       </w:r>
-      <w:r>
-        <w:fldChar w:fldCharType="begin"/>
-      </w:r>
-      <w:r>
-        <w:instrText xml:space="preserve"> SEQ Figure \* ARABIC </w:instrText>
-      </w:r>
-      <w:r>
-        <w:fldChar w:fldCharType="separate"/>
-      </w:r>
-      <w:r>
-        <w:rPr>
-          <w:noProof/>
-        </w:rPr>
-        <w:t>4</w:t>
-      </w:r>
-      <w:r>
-        <w:rPr>
-          <w:noProof/>
-        </w:rPr>
-        <w:fldChar w:fldCharType="end"/>
-      </w:r>
+      <w:fldSimple w:instr=" SEQ Figure \* ARABIC ">
+        <w:r>
+          <w:rPr>
+            <w:noProof/>
+          </w:rPr>
+          <w:t>4</w:t>
+        </w:r>
+      </w:fldSimple>
       <w:r>
         <w:t>.  Showing the average utilization of boxes at the end of the simulation.</w:t>
       </w:r>
@@ -1822,7 +1720,12 @@
         <w:t>i</w:t>
       </w:r>
       <w:r>
-        <w:t>-th</w:t>
+        <w:t>-</w:t>
+      </w:r>
+      <w:bookmarkStart w:id="0" w:name="_GoBack"/>
+      <w:bookmarkEnd w:id="0"/>
+      <w:r>
+        <w:t>th</w:t>
       </w:r>
       <w:proofErr w:type="spellEnd"/>
       <w:r>
@@ -1913,27 +1816,14 @@
       <w:r>
         <w:t xml:space="preserve">Figure </w:t>
       </w:r>
-      <w:r>
-        <w:fldChar w:fldCharType="begin"/>
-      </w:r>
-      <w:r>
-        <w:instrText xml:space="preserve"> SEQ Figure \* ARABIC </w:instrText>
-      </w:r>
-      <w:r>
-        <w:fldChar w:fldCharType="separate"/>
-      </w:r>
-      <w:r>
-        <w:rPr>
-          <w:noProof/>
-        </w:rPr>
-        <w:t>5</w:t>
-      </w:r>
-      <w:r>
-        <w:rPr>
-          <w:noProof/>
-        </w:rPr>
-        <w:fldChar w:fldCharType="end"/>
-      </w:r>
+      <w:fldSimple w:instr=" SEQ Figure \* ARABIC ">
+        <w:r>
+          <w:rPr>
+            <w:noProof/>
+          </w:rPr>
+          <w:t>5</w:t>
+        </w:r>
+      </w:fldSimple>
       <w:r>
         <w:t xml:space="preserve">.  </w:t>
       </w:r>
@@ -2002,27 +1892,14 @@
       <w:r>
         <w:t xml:space="preserve">Figure </w:t>
       </w:r>
-      <w:r>
-        <w:fldChar w:fldCharType="begin"/>
-      </w:r>
-      <w:r>
-        <w:instrText xml:space="preserve"> SEQ Figure \* ARABIC </w:instrText>
-      </w:r>
-      <w:r>
-        <w:fldChar w:fldCharType="separate"/>
-      </w:r>
-      <w:r>
-        <w:rPr>
-          <w:noProof/>
-        </w:rPr>
-        <w:t>6</w:t>
-      </w:r>
-      <w:r>
-        <w:rPr>
-          <w:noProof/>
-        </w:rPr>
-        <w:fldChar w:fldCharType="end"/>
-      </w:r>
+      <w:fldSimple w:instr=" SEQ Figure \* ARABIC ">
+        <w:r>
+          <w:rPr>
+            <w:noProof/>
+          </w:rPr>
+          <w:t>6</w:t>
+        </w:r>
+      </w:fldSimple>
       <w:r>
         <w:t xml:space="preserve">.  </w:t>
       </w:r>
@@ -2140,32 +2017,19 @@
       <w:pPr>
         <w:pStyle w:val="Caption"/>
       </w:pPr>
-      <w:bookmarkStart w:id="0" w:name="_Ref9482611"/>
+      <w:bookmarkStart w:id="1" w:name="_Ref9482611"/>
       <w:r>
         <w:t xml:space="preserve">Figure </w:t>
       </w:r>
-      <w:r>
-        <w:fldChar w:fldCharType="begin"/>
-      </w:r>
-      <w:r>
-        <w:instrText xml:space="preserve"> SEQ Figure \* ARABIC </w:instrText>
-      </w:r>
-      <w:r>
-        <w:fldChar w:fldCharType="separate"/>
-      </w:r>
-      <w:r>
-        <w:rPr>
-          <w:noProof/>
-        </w:rPr>
-        <w:t>7</w:t>
-      </w:r>
-      <w:r>
-        <w:rPr>
-          <w:noProof/>
-        </w:rPr>
-        <w:fldChar w:fldCharType="end"/>
-      </w:r>
-      <w:bookmarkEnd w:id="0"/>
+      <w:fldSimple w:instr=" SEQ Figure \* ARABIC ">
+        <w:r>
+          <w:rPr>
+            <w:noProof/>
+          </w:rPr>
+          <w:t>7</w:t>
+        </w:r>
+      </w:fldSimple>
+      <w:bookmarkEnd w:id="1"/>
       <w:r>
         <w:t xml:space="preserve">.  </w:t>
       </w:r>
@@ -2243,32 +2107,19 @@
       <w:pPr>
         <w:pStyle w:val="Caption"/>
       </w:pPr>
-      <w:bookmarkStart w:id="1" w:name="_Ref9482614"/>
+      <w:bookmarkStart w:id="2" w:name="_Ref9482614"/>
       <w:r>
         <w:t xml:space="preserve">Figure </w:t>
       </w:r>
-      <w:r>
-        <w:fldChar w:fldCharType="begin"/>
-      </w:r>
-      <w:r>
-        <w:instrText xml:space="preserve"> SEQ Figure \* ARABIC </w:instrText>
-      </w:r>
-      <w:r>
-        <w:fldChar w:fldCharType="separate"/>
-      </w:r>
-      <w:r>
-        <w:rPr>
-          <w:noProof/>
-        </w:rPr>
-        <w:t>8</w:t>
-      </w:r>
-      <w:r>
-        <w:rPr>
-          <w:noProof/>
-        </w:rPr>
-        <w:fldChar w:fldCharType="end"/>
-      </w:r>
-      <w:bookmarkEnd w:id="1"/>
+      <w:fldSimple w:instr=" SEQ Figure \* ARABIC ">
+        <w:r>
+          <w:rPr>
+            <w:noProof/>
+          </w:rPr>
+          <w:t>8</w:t>
+        </w:r>
+      </w:fldSimple>
+      <w:bookmarkEnd w:id="2"/>
       <w:r>
         <w:t xml:space="preserve">.  </w:t>
       </w:r>
@@ -2470,29 +2321,19 @@
       <w:pPr>
         <w:pStyle w:val="Caption"/>
       </w:pPr>
-      <w:bookmarkStart w:id="2" w:name="_Ref9483267"/>
+      <w:bookmarkStart w:id="3" w:name="_Ref9483267"/>
       <w:r>
         <w:t xml:space="preserve">Figure </w:t>
       </w:r>
-      <w:r>
-        <w:fldChar w:fldCharType="begin"/>
-      </w:r>
-      <w:r>
-        <w:instrText xml:space="preserve"> SEQ Figure \* ARABIC </w:instrText>
-      </w:r>
-      <w:r>
-        <w:fldChar w:fldCharType="separate"/>
-      </w:r>
-      <w:r>
-        <w:rPr>
-          <w:noProof/>
-        </w:rPr>
-        <w:t>9</w:t>
-      </w:r>
-      <w:r>
-        <w:fldChar w:fldCharType="end"/>
-      </w:r>
-      <w:bookmarkEnd w:id="2"/>
+      <w:fldSimple w:instr=" SEQ Figure \* ARABIC ">
+        <w:r>
+          <w:rPr>
+            <w:noProof/>
+          </w:rPr>
+          <w:t>9</w:t>
+        </w:r>
+      </w:fldSimple>
+      <w:bookmarkEnd w:id="3"/>
       <w:r>
         <w:t xml:space="preserve">.  </w:t>
       </w:r>
@@ -2570,29 +2411,19 @@
       <w:pPr>
         <w:pStyle w:val="Caption"/>
       </w:pPr>
-      <w:bookmarkStart w:id="3" w:name="_Ref9483269"/>
+      <w:bookmarkStart w:id="4" w:name="_Ref9483269"/>
       <w:r>
         <w:t xml:space="preserve">Figure </w:t>
       </w:r>
-      <w:r>
-        <w:fldChar w:fldCharType="begin"/>
-      </w:r>
-      <w:r>
-        <w:instrText xml:space="preserve"> SEQ Figure \* ARABIC </w:instrText>
-      </w:r>
-      <w:r>
-        <w:fldChar w:fldCharType="separate"/>
-      </w:r>
-      <w:r>
-        <w:rPr>
-          <w:noProof/>
-        </w:rPr>
-        <w:t>10</w:t>
-      </w:r>
-      <w:r>
-        <w:fldChar w:fldCharType="end"/>
-      </w:r>
-      <w:bookmarkEnd w:id="3"/>
+      <w:fldSimple w:instr=" SEQ Figure \* ARABIC ">
+        <w:r>
+          <w:rPr>
+            <w:noProof/>
+          </w:rPr>
+          <w:t>10</w:t>
+        </w:r>
+      </w:fldSimple>
+      <w:bookmarkEnd w:id="4"/>
       <w:r>
         <w:t xml:space="preserve">.  </w:t>
       </w:r>
@@ -2673,24 +2504,14 @@
       <w:r>
         <w:t xml:space="preserve">Figure </w:t>
       </w:r>
-      <w:r>
-        <w:fldChar w:fldCharType="begin"/>
-      </w:r>
-      <w:r>
-        <w:instrText xml:space="preserve"> SEQ Figure \* ARABIC </w:instrText>
-      </w:r>
-      <w:r>
-        <w:fldChar w:fldCharType="separate"/>
-      </w:r>
-      <w:r>
-        <w:rPr>
-          <w:noProof/>
-        </w:rPr>
-        <w:t>11</w:t>
-      </w:r>
-      <w:r>
-        <w:fldChar w:fldCharType="end"/>
-      </w:r>
+      <w:fldSimple w:instr=" SEQ Figure \* ARABIC ">
+        <w:r>
+          <w:rPr>
+            <w:noProof/>
+          </w:rPr>
+          <w:t>11</w:t>
+        </w:r>
+      </w:fldSimple>
       <w:r>
         <w:t xml:space="preserve">.  </w:t>
       </w:r>
@@ -2762,37 +2583,833 @@
       <w:r>
         <w:t xml:space="preserve">Figure </w:t>
       </w:r>
-      <w:r>
-        <w:fldChar w:fldCharType="begin"/>
-      </w:r>
-      <w:r>
-        <w:instrText xml:space="preserve"> SEQ Figure \* ARABIC </w:instrText>
-      </w:r>
-      <w:r>
-        <w:fldChar w:fldCharType="separate"/>
-      </w:r>
+      <w:fldSimple w:instr=" SEQ Figure \* ARABIC ">
+        <w:r>
+          <w:rPr>
+            <w:noProof/>
+          </w:rPr>
+          <w:t>12</w:t>
+        </w:r>
+      </w:fldSimple>
+      <w:r>
+        <w:t xml:space="preserve">.  </w:t>
+      </w:r>
+      <w:r>
+        <w:t xml:space="preserve">Showing the average utilization of boxes at the end of the simulation with </w:t>
+      </w:r>
+      <w:r>
+        <w:t>one</w:t>
+      </w:r>
+      <w:r>
+        <w:t>-dimensional objects and varying sized boxes with different sizes on each dimension.</w:t>
+      </w:r>
+    </w:p>
+    <w:p>
+      <w:pPr>
+        <w:pStyle w:val="Heading2"/>
+      </w:pPr>
+      <w:r>
+        <w:lastRenderedPageBreak/>
+        <w:t>Problem 4</w:t>
+      </w:r>
+    </w:p>
+    <w:p>
+      <w:r>
+        <w:t>In analyzing the results of the previous simulations for &gt; 1 dimension, we observe that the cause for low utilization was that the objects that we were creating were not of the same “shape” as the boxes that we were using</w:t>
+      </w:r>
+      <w:proofErr w:type="gramStart"/>
+      <w:r>
+        <w:t xml:space="preserve">. </w:t>
+      </w:r>
+      <w:proofErr w:type="gramEnd"/>
+      <w:r>
+        <w:t>Therefore, while we exhausted one resource (dimension) there was unused capacity in other dimensions resulting in stranding of capacity.</w:t>
+      </w:r>
+    </w:p>
+    <w:p>
+      <w:r>
+        <w:t xml:space="preserve">Assume for example that we have a 3-dimensional system with boxes of fixed size </w:t>
+      </w:r>
+      <m:oMath>
+        <m:d>
+          <m:dPr>
+            <m:ctrlPr>
+              <w:rPr>
+                <w:rFonts w:ascii="Cambria Math" w:hAnsi="Cambria Math"/>
+                <w:i/>
+              </w:rPr>
+            </m:ctrlPr>
+          </m:dPr>
+          <m:e>
+            <m:r>
+              <w:rPr>
+                <w:rFonts w:ascii="Cambria Math" w:hAnsi="Cambria Math"/>
+              </w:rPr>
+              <m:t>A, B, C</m:t>
+            </m:r>
+          </m:e>
+        </m:d>
+      </m:oMath>
+      <w:r>
+        <w:t>.</w:t>
+      </w:r>
+    </w:p>
+    <w:p>
+      <w:pPr>
+        <w:rPr>
+          <w:rFonts w:eastAsiaTheme="minorEastAsia"/>
+        </w:rPr>
+      </w:pPr>
+      <w:r>
+        <w:t xml:space="preserve">Assume that we had fixed sized objects of size </w:t>
+      </w:r>
+      <m:oMath>
+        <m:d>
+          <m:dPr>
+            <m:ctrlPr>
+              <w:rPr>
+                <w:rFonts w:ascii="Cambria Math" w:hAnsi="Cambria Math"/>
+                <w:i/>
+              </w:rPr>
+            </m:ctrlPr>
+          </m:dPr>
+          <m:e>
+            <m:r>
+              <w:rPr>
+                <w:rFonts w:ascii="Cambria Math" w:hAnsi="Cambria Math"/>
+              </w:rPr>
+              <m:t>1</m:t>
+            </m:r>
+            <m:r>
+              <w:rPr>
+                <w:rFonts w:ascii="Cambria Math" w:hAnsi="Cambria Math"/>
+              </w:rPr>
+              <m:t xml:space="preserve">, </m:t>
+            </m:r>
+            <m:r>
+              <w:rPr>
+                <w:rFonts w:ascii="Cambria Math" w:hAnsi="Cambria Math"/>
+              </w:rPr>
+              <m:t>q</m:t>
+            </m:r>
+            <m:r>
+              <w:rPr>
+                <w:rFonts w:ascii="Cambria Math" w:hAnsi="Cambria Math"/>
+              </w:rPr>
+              <m:t xml:space="preserve">, </m:t>
+            </m:r>
+            <m:r>
+              <w:rPr>
+                <w:rFonts w:ascii="Cambria Math" w:hAnsi="Cambria Math"/>
+              </w:rPr>
+              <m:t>r</m:t>
+            </m:r>
+          </m:e>
+        </m:d>
+        <m:r>
+          <w:rPr>
+            <w:rFonts w:ascii="Cambria Math" w:hAnsi="Cambria Math"/>
+          </w:rPr>
+          <m:t xml:space="preserve"> </m:t>
+        </m:r>
+      </m:oMath>
+      <w:r>
+        <w:t xml:space="preserve">where </w:t>
+      </w:r>
+      <m:oMath>
+        <m:r>
+          <w:rPr>
+            <w:rFonts w:ascii="Cambria Math" w:hAnsi="Cambria Math"/>
+          </w:rPr>
+          <m:t xml:space="preserve">q= </m:t>
+        </m:r>
+        <m:f>
+          <m:fPr>
+            <m:ctrlPr>
+              <w:rPr>
+                <w:rFonts w:ascii="Cambria Math" w:hAnsi="Cambria Math"/>
+                <w:i/>
+              </w:rPr>
+            </m:ctrlPr>
+          </m:fPr>
+          <m:num>
+            <m:r>
+              <w:rPr>
+                <w:rFonts w:ascii="Cambria Math" w:hAnsi="Cambria Math"/>
+              </w:rPr>
+              <m:t>B</m:t>
+            </m:r>
+          </m:num>
+          <m:den>
+            <m:r>
+              <w:rPr>
+                <w:rFonts w:ascii="Cambria Math" w:hAnsi="Cambria Math"/>
+              </w:rPr>
+              <m:t>2A</m:t>
+            </m:r>
+          </m:den>
+        </m:f>
+      </m:oMath>
+      <w:r>
+        <w:t xml:space="preserve">  and </w:t>
+      </w:r>
+      <m:oMath>
+        <m:r>
+          <w:rPr>
+            <w:rFonts w:ascii="Cambria Math" w:hAnsi="Cambria Math"/>
+          </w:rPr>
+          <m:t>r</m:t>
+        </m:r>
+        <m:r>
+          <w:rPr>
+            <w:rFonts w:ascii="Cambria Math" w:hAnsi="Cambria Math"/>
+          </w:rPr>
+          <m:t xml:space="preserve">= </m:t>
+        </m:r>
+        <m:f>
+          <m:fPr>
+            <m:ctrlPr>
+              <w:rPr>
+                <w:rFonts w:ascii="Cambria Math" w:hAnsi="Cambria Math"/>
+                <w:i/>
+              </w:rPr>
+            </m:ctrlPr>
+          </m:fPr>
+          <m:num>
+            <m:r>
+              <w:rPr>
+                <w:rFonts w:ascii="Cambria Math" w:hAnsi="Cambria Math"/>
+              </w:rPr>
+              <m:t>C</m:t>
+            </m:r>
+          </m:num>
+          <m:den>
+            <m:r>
+              <w:rPr>
+                <w:rFonts w:ascii="Cambria Math" w:hAnsi="Cambria Math"/>
+              </w:rPr>
+              <m:t>2A</m:t>
+            </m:r>
+          </m:den>
+        </m:f>
+      </m:oMath>
+      <w:r>
+        <w:rPr>
+          <w:rFonts w:eastAsiaTheme="minorEastAsia"/>
+        </w:rPr>
+        <w:t xml:space="preserve">.  Then, once we have </w:t>
+      </w:r>
+      <w:r>
+        <w:rPr>
+          <w:rFonts w:eastAsiaTheme="minorEastAsia"/>
+          <w:i/>
+        </w:rPr>
+        <w:t>A</w:t>
+      </w:r>
+      <w:r>
+        <w:rPr>
+          <w:rFonts w:eastAsiaTheme="minorEastAsia"/>
+        </w:rPr>
+        <w:t xml:space="preserve"> objects in a box, the box is full and can accommodate no more objects.  However, the total space used in the box would be </w:t>
+      </w:r>
+      <m:oMath>
+        <m:d>
+          <m:dPr>
+            <m:ctrlPr>
+              <w:rPr>
+                <w:rFonts w:ascii="Cambria Math" w:hAnsi="Cambria Math"/>
+                <w:i/>
+              </w:rPr>
+            </m:ctrlPr>
+          </m:dPr>
+          <m:e>
+            <m:r>
+              <w:rPr>
+                <w:rFonts w:ascii="Cambria Math" w:hAnsi="Cambria Math"/>
+              </w:rPr>
+              <m:t xml:space="preserve">A, </m:t>
+            </m:r>
+            <m:f>
+              <m:fPr>
+                <m:ctrlPr>
+                  <w:rPr>
+                    <w:rFonts w:ascii="Cambria Math" w:hAnsi="Cambria Math"/>
+                    <w:i/>
+                  </w:rPr>
+                </m:ctrlPr>
+              </m:fPr>
+              <m:num>
+                <m:r>
+                  <w:rPr>
+                    <w:rFonts w:ascii="Cambria Math" w:hAnsi="Cambria Math"/>
+                  </w:rPr>
+                  <m:t>B</m:t>
+                </m:r>
+              </m:num>
+              <m:den>
+                <m:r>
+                  <w:rPr>
+                    <w:rFonts w:ascii="Cambria Math" w:hAnsi="Cambria Math"/>
+                  </w:rPr>
+                  <m:t>2</m:t>
+                </m:r>
+              </m:den>
+            </m:f>
+            <m:r>
+              <w:rPr>
+                <w:rFonts w:ascii="Cambria Math" w:hAnsi="Cambria Math"/>
+              </w:rPr>
+              <m:t xml:space="preserve">, </m:t>
+            </m:r>
+            <m:f>
+              <m:fPr>
+                <m:ctrlPr>
+                  <w:rPr>
+                    <w:rFonts w:ascii="Cambria Math" w:hAnsi="Cambria Math"/>
+                    <w:i/>
+                  </w:rPr>
+                </m:ctrlPr>
+              </m:fPr>
+              <m:num>
+                <m:r>
+                  <w:rPr>
+                    <w:rFonts w:ascii="Cambria Math" w:hAnsi="Cambria Math"/>
+                  </w:rPr>
+                  <m:t>C</m:t>
+                </m:r>
+              </m:num>
+              <m:den>
+                <m:r>
+                  <w:rPr>
+                    <w:rFonts w:ascii="Cambria Math" w:hAnsi="Cambria Math"/>
+                  </w:rPr>
+                  <m:t>2</m:t>
+                </m:r>
+              </m:den>
+            </m:f>
+          </m:e>
+        </m:d>
+      </m:oMath>
+      <w:r>
+        <w:rPr>
+          <w:rFonts w:eastAsiaTheme="minorEastAsia"/>
+        </w:rPr>
+        <w:t xml:space="preserve"> for a total utilization of 25%.</w:t>
+      </w:r>
+    </w:p>
+    <w:p>
+      <w:pPr>
+        <w:rPr>
+          <w:rFonts w:eastAsiaTheme="minorEastAsia"/>
+        </w:rPr>
+      </w:pPr>
+      <w:r>
+        <w:t xml:space="preserve">On the other hand, assume that we had fixed size objects of size </w:t>
+      </w:r>
+      <m:oMath>
+        <m:d>
+          <m:dPr>
+            <m:ctrlPr>
+              <w:rPr>
+                <w:rFonts w:ascii="Cambria Math" w:hAnsi="Cambria Math"/>
+                <w:i/>
+              </w:rPr>
+            </m:ctrlPr>
+          </m:dPr>
+          <m:e>
+            <m:r>
+              <w:rPr>
+                <w:rFonts w:ascii="Cambria Math" w:hAnsi="Cambria Math"/>
+              </w:rPr>
+              <m:t xml:space="preserve">1, </m:t>
+            </m:r>
+            <m:r>
+              <w:rPr>
+                <w:rFonts w:ascii="Cambria Math" w:hAnsi="Cambria Math"/>
+              </w:rPr>
+              <m:t>l</m:t>
+            </m:r>
+            <m:r>
+              <w:rPr>
+                <w:rFonts w:ascii="Cambria Math" w:hAnsi="Cambria Math"/>
+              </w:rPr>
+              <m:t xml:space="preserve">, </m:t>
+            </m:r>
+            <m:r>
+              <w:rPr>
+                <w:rFonts w:ascii="Cambria Math" w:hAnsi="Cambria Math"/>
+              </w:rPr>
+              <m:t>m</m:t>
+            </m:r>
+          </m:e>
+        </m:d>
+      </m:oMath>
+      <w:r>
+        <w:rPr>
+          <w:rFonts w:eastAsiaTheme="minorEastAsia"/>
+        </w:rPr>
+        <w:t xml:space="preserve"> where </w:t>
+      </w:r>
+      <m:oMath>
+        <m:r>
+          <w:rPr>
+            <w:rFonts w:ascii="Cambria Math" w:hAnsi="Cambria Math"/>
+          </w:rPr>
+          <m:t>l</m:t>
+        </m:r>
+        <m:r>
+          <w:rPr>
+            <w:rFonts w:ascii="Cambria Math" w:hAnsi="Cambria Math"/>
+          </w:rPr>
+          <m:t xml:space="preserve">= </m:t>
+        </m:r>
+        <m:f>
+          <m:fPr>
+            <m:ctrlPr>
+              <w:rPr>
+                <w:rFonts w:ascii="Cambria Math" w:hAnsi="Cambria Math"/>
+                <w:i/>
+              </w:rPr>
+            </m:ctrlPr>
+          </m:fPr>
+          <m:num>
+            <m:r>
+              <w:rPr>
+                <w:rFonts w:ascii="Cambria Math" w:hAnsi="Cambria Math"/>
+              </w:rPr>
+              <m:t>B</m:t>
+            </m:r>
+          </m:num>
+          <m:den>
+            <m:r>
+              <w:rPr>
+                <w:rFonts w:ascii="Cambria Math" w:hAnsi="Cambria Math"/>
+              </w:rPr>
+              <m:t>A</m:t>
+            </m:r>
+          </m:den>
+        </m:f>
+      </m:oMath>
+      <w:r>
+        <w:rPr>
+          <w:rFonts w:eastAsiaTheme="minorEastAsia"/>
+        </w:rPr>
+        <w:t xml:space="preserve"> and </w:t>
+      </w:r>
+      <m:oMath>
+        <m:r>
+          <w:rPr>
+            <w:rFonts w:ascii="Cambria Math" w:hAnsi="Cambria Math"/>
+          </w:rPr>
+          <m:t>m</m:t>
+        </m:r>
+        <m:r>
+          <w:rPr>
+            <w:rFonts w:ascii="Cambria Math" w:hAnsi="Cambria Math"/>
+          </w:rPr>
+          <m:t xml:space="preserve">= </m:t>
+        </m:r>
+        <m:f>
+          <m:fPr>
+            <m:ctrlPr>
+              <w:rPr>
+                <w:rFonts w:ascii="Cambria Math" w:hAnsi="Cambria Math"/>
+                <w:i/>
+              </w:rPr>
+            </m:ctrlPr>
+          </m:fPr>
+          <m:num>
+            <m:r>
+              <w:rPr>
+                <w:rFonts w:ascii="Cambria Math" w:hAnsi="Cambria Math"/>
+              </w:rPr>
+              <m:t>C</m:t>
+            </m:r>
+          </m:num>
+          <m:den>
+            <m:r>
+              <w:rPr>
+                <w:rFonts w:ascii="Cambria Math" w:hAnsi="Cambria Math"/>
+              </w:rPr>
+              <m:t>A</m:t>
+            </m:r>
+          </m:den>
+        </m:f>
+      </m:oMath>
+      <w:r>
+        <w:rPr>
+          <w:rFonts w:eastAsiaTheme="minorEastAsia"/>
+        </w:rPr>
+        <w:t xml:space="preserve"> then we can achieve 100% utilization with </w:t>
+      </w:r>
+      <w:r>
+        <w:rPr>
+          <w:rFonts w:eastAsiaTheme="minorEastAsia"/>
+          <w:i/>
+        </w:rPr>
+        <w:t xml:space="preserve">A </w:t>
+      </w:r>
+      <w:r>
+        <w:rPr>
+          <w:rFonts w:eastAsiaTheme="minorEastAsia"/>
+        </w:rPr>
+        <w:t>objects in the box.</w:t>
+      </w:r>
+    </w:p>
+    <w:p>
+      <w:r>
+        <w:t>To verify this hypothesis, and show improved packing with objects of size(s) we ran a further simulation.  In this simulation, multiple boxes, of a fixed size were used, and the objects had shapes that resembled the boxes</w:t>
+      </w:r>
+      <w:proofErr w:type="gramStart"/>
+      <w:r>
+        <w:t xml:space="preserve">. </w:t>
+      </w:r>
+      <w:proofErr w:type="gramEnd"/>
+      <w:r>
+        <w:t>The results of this test are shown below.</w:t>
+      </w:r>
+    </w:p>
+    <w:p>
+      <w:pPr>
+        <w:keepNext/>
+      </w:pPr>
       <w:r>
         <w:rPr>
           <w:noProof/>
         </w:rPr>
-        <w:t>12</w:t>
-      </w:r>
-      <w:r>
-        <w:fldChar w:fldCharType="end"/>
-      </w:r>
+        <w:drawing>
+          <wp:inline distT="0" distB="0" distL="0" distR="0" wp14:anchorId="351A1148" wp14:editId="3240DC7E">
+            <wp:extent cx="2834640" cy="2125980"/>
+            <wp:effectExtent l="0" t="0" r="0" b="0"/>
+            <wp:docPr id="2" name="Picture 2"/>
+            <wp:cNvGraphicFramePr>
+              <a:graphicFrameLocks xmlns:a="http://schemas.openxmlformats.org/drawingml/2006/main" noChangeAspect="1"/>
+            </wp:cNvGraphicFramePr>
+            <a:graphic xmlns:a="http://schemas.openxmlformats.org/drawingml/2006/main">
+              <a:graphicData uri="http://schemas.openxmlformats.org/drawingml/2006/picture">
+                <pic:pic xmlns:pic="http://schemas.openxmlformats.org/drawingml/2006/picture">
+                  <pic:nvPicPr>
+                    <pic:cNvPr id="2" name="simulate-3d-scaled-count.jpeg"/>
+                    <pic:cNvPicPr/>
+                  </pic:nvPicPr>
+                  <pic:blipFill>
+                    <a:blip r:embed="rId21">
+                      <a:extLst>
+                        <a:ext uri="{28A0092B-C50C-407E-A947-70E740481C1C}">
+                          <a14:useLocalDpi xmlns:a14="http://schemas.microsoft.com/office/drawing/2010/main" val="0"/>
+                        </a:ext>
+                      </a:extLst>
+                    </a:blip>
+                    <a:stretch>
+                      <a:fillRect/>
+                    </a:stretch>
+                  </pic:blipFill>
+                  <pic:spPr>
+                    <a:xfrm>
+                      <a:off x="0" y="0"/>
+                      <a:ext cx="2834640" cy="2125980"/>
+                    </a:xfrm>
+                    <a:prstGeom prst="rect">
+                      <a:avLst/>
+                    </a:prstGeom>
+                  </pic:spPr>
+                </pic:pic>
+              </a:graphicData>
+            </a:graphic>
+          </wp:inline>
+        </w:drawing>
+      </w:r>
+    </w:p>
+    <w:p>
+      <w:pPr>
+        <w:pStyle w:val="Caption"/>
+        <w:jc w:val="left"/>
+      </w:pPr>
+      <w:r>
+        <w:t xml:space="preserve">Figure </w:t>
+      </w:r>
+      <w:fldSimple w:instr=" SEQ Figure \* ARABIC ">
+        <w:r>
+          <w:rPr>
+            <w:noProof/>
+          </w:rPr>
+          <w:t>13</w:t>
+        </w:r>
+      </w:fldSimple>
       <w:r>
         <w:t xml:space="preserve">.  </w:t>
       </w:r>
       <w:r>
-        <w:t xml:space="preserve">Showing the average utilization of boxes at the end of the simulation with </w:t>
-      </w:r>
-      <w:r>
-        <w:t>one</w:t>
-      </w:r>
-      <w:bookmarkStart w:id="4" w:name="_GoBack"/>
-      <w:bookmarkEnd w:id="4"/>
-      <w:r>
-        <w:t>-dimensional objects and varying sized boxes with different sizes on each dimension.</w:t>
+        <w:t>Shows the number of objects successfully placed using three strategies</w:t>
+      </w:r>
+      <w:r>
+        <w:t xml:space="preserve"> in a 3-dimensional simulation where boxes of fixed size were used, and all objects were shaped similar to the boxes.</w:t>
+      </w:r>
+    </w:p>
+    <w:p>
+      <w:pPr>
+        <w:pStyle w:val="Caption"/>
+      </w:pPr>
+    </w:p>
+    <w:p>
+      <w:pPr>
+        <w:keepNext/>
+      </w:pPr>
+      <w:r>
+        <w:rPr>
+          <w:noProof/>
+        </w:rPr>
+        <w:drawing>
+          <wp:inline distT="0" distB="0" distL="0" distR="0" wp14:anchorId="0151CE6B" wp14:editId="572FFD58">
+            <wp:extent cx="2834640" cy="2125980"/>
+            <wp:effectExtent l="0" t="0" r="0" b="0"/>
+            <wp:docPr id="3" name="Picture 3"/>
+            <wp:cNvGraphicFramePr>
+              <a:graphicFrameLocks xmlns:a="http://schemas.openxmlformats.org/drawingml/2006/main" noChangeAspect="1"/>
+            </wp:cNvGraphicFramePr>
+            <a:graphic xmlns:a="http://schemas.openxmlformats.org/drawingml/2006/main">
+              <a:graphicData uri="http://schemas.openxmlformats.org/drawingml/2006/picture">
+                <pic:pic xmlns:pic="http://schemas.openxmlformats.org/drawingml/2006/picture">
+                  <pic:nvPicPr>
+                    <pic:cNvPr id="3" name="simulate-3d-scaled-avg-util.jpeg"/>
+                    <pic:cNvPicPr/>
+                  </pic:nvPicPr>
+                  <pic:blipFill>
+                    <a:blip r:embed="rId22">
+                      <a:extLst>
+                        <a:ext uri="{28A0092B-C50C-407E-A947-70E740481C1C}">
+                          <a14:useLocalDpi xmlns:a14="http://schemas.microsoft.com/office/drawing/2010/main" val="0"/>
+                        </a:ext>
+                      </a:extLst>
+                    </a:blip>
+                    <a:stretch>
+                      <a:fillRect/>
+                    </a:stretch>
+                  </pic:blipFill>
+                  <pic:spPr>
+                    <a:xfrm>
+                      <a:off x="0" y="0"/>
+                      <a:ext cx="2834640" cy="2125980"/>
+                    </a:xfrm>
+                    <a:prstGeom prst="rect">
+                      <a:avLst/>
+                    </a:prstGeom>
+                  </pic:spPr>
+                </pic:pic>
+              </a:graphicData>
+            </a:graphic>
+          </wp:inline>
+        </w:drawing>
+      </w:r>
+    </w:p>
+    <w:p>
+      <w:pPr>
+        <w:pStyle w:val="Caption"/>
+      </w:pPr>
+      <w:r>
+        <w:t xml:space="preserve">Figure </w:t>
+      </w:r>
+      <w:fldSimple w:instr=" SEQ Figure \* ARABIC ">
+        <w:r>
+          <w:rPr>
+            <w:noProof/>
+          </w:rPr>
+          <w:t>14</w:t>
+        </w:r>
+      </w:fldSimple>
+      <w:r>
+        <w:t xml:space="preserve">.  </w:t>
+      </w:r>
+      <w:r>
+        <w:t>Showing the average utilization of boxes at the end of a 3-dimensional simulation where boxes of fixed size were used, and all objects were shaped similar to the boxes.</w:t>
+      </w:r>
+    </w:p>
+    <w:p>
+      <w:r>
+        <w:t>We extended the above test to include multiple boxes of multiple different sizes, and where the object sizes were similar to one of the box sizes.  The results are shown below.</w:t>
+      </w:r>
+    </w:p>
+    <w:p>
+      <w:pPr>
+        <w:keepNext/>
+      </w:pPr>
+      <w:r>
+        <w:rPr>
+          <w:noProof/>
+        </w:rPr>
+        <w:lastRenderedPageBreak/>
+        <w:drawing>
+          <wp:inline distT="0" distB="0" distL="0" distR="0" wp14:anchorId="2D5B84C3" wp14:editId="5CCA6B5E">
+            <wp:extent cx="2834640" cy="2125980"/>
+            <wp:effectExtent l="0" t="0" r="0" b="0"/>
+            <wp:docPr id="6" name="Picture 6"/>
+            <wp:cNvGraphicFramePr>
+              <a:graphicFrameLocks xmlns:a="http://schemas.openxmlformats.org/drawingml/2006/main" noChangeAspect="1"/>
+            </wp:cNvGraphicFramePr>
+            <a:graphic xmlns:a="http://schemas.openxmlformats.org/drawingml/2006/main">
+              <a:graphicData uri="http://schemas.openxmlformats.org/drawingml/2006/picture">
+                <pic:pic xmlns:pic="http://schemas.openxmlformats.org/drawingml/2006/picture">
+                  <pic:nvPicPr>
+                    <pic:cNvPr id="6" name="simulate-3d-scaled-multisize-occupancy-summary.jpeg"/>
+                    <pic:cNvPicPr/>
+                  </pic:nvPicPr>
+                  <pic:blipFill>
+                    <a:blip r:embed="rId23">
+                      <a:extLst>
+                        <a:ext uri="{28A0092B-C50C-407E-A947-70E740481C1C}">
+                          <a14:useLocalDpi xmlns:a14="http://schemas.microsoft.com/office/drawing/2010/main" val="0"/>
+                        </a:ext>
+                      </a:extLst>
+                    </a:blip>
+                    <a:stretch>
+                      <a:fillRect/>
+                    </a:stretch>
+                  </pic:blipFill>
+                  <pic:spPr>
+                    <a:xfrm>
+                      <a:off x="0" y="0"/>
+                      <a:ext cx="2834640" cy="2125980"/>
+                    </a:xfrm>
+                    <a:prstGeom prst="rect">
+                      <a:avLst/>
+                    </a:prstGeom>
+                  </pic:spPr>
+                </pic:pic>
+              </a:graphicData>
+            </a:graphic>
+          </wp:inline>
+        </w:drawing>
+      </w:r>
+    </w:p>
+    <w:p>
+      <w:pPr>
+        <w:pStyle w:val="Caption"/>
+      </w:pPr>
+      <w:r>
+        <w:t xml:space="preserve">Figure </w:t>
+      </w:r>
+      <w:fldSimple w:instr=" SEQ Figure \* ARABIC ">
+        <w:r>
+          <w:rPr>
+            <w:noProof/>
+          </w:rPr>
+          <w:t>15</w:t>
+        </w:r>
+      </w:fldSimple>
+      <w:r>
+        <w:t xml:space="preserve">.  </w:t>
+      </w:r>
+      <w:r>
+        <w:t xml:space="preserve">Shows the number of objects successfully placed using three strategies in a 3-dimensional simulation where </w:t>
+      </w:r>
+      <w:r>
+        <w:t xml:space="preserve">multiple </w:t>
+      </w:r>
+      <w:r>
+        <w:t xml:space="preserve">boxes of </w:t>
+      </w:r>
+      <w:r>
+        <w:t>multiple</w:t>
+      </w:r>
+      <w:r>
+        <w:t xml:space="preserve"> size</w:t>
+      </w:r>
+      <w:r>
+        <w:t>s</w:t>
+      </w:r>
+      <w:r>
+        <w:t xml:space="preserve"> were used, and all objects were shaped similar to the boxes.</w:t>
+      </w:r>
+    </w:p>
+    <w:p>
+      <w:pPr>
+        <w:keepNext/>
+      </w:pPr>
+      <w:r>
+        <w:rPr>
+          <w:noProof/>
+        </w:rPr>
+        <w:drawing>
+          <wp:inline distT="0" distB="0" distL="0" distR="0" wp14:anchorId="4B881D0B" wp14:editId="020D0E86">
+            <wp:extent cx="2834640" cy="2125980"/>
+            <wp:effectExtent l="0" t="0" r="0" b="0"/>
+            <wp:docPr id="5" name="Picture 5"/>
+            <wp:cNvGraphicFramePr>
+              <a:graphicFrameLocks xmlns:a="http://schemas.openxmlformats.org/drawingml/2006/main" noChangeAspect="1"/>
+            </wp:cNvGraphicFramePr>
+            <a:graphic xmlns:a="http://schemas.openxmlformats.org/drawingml/2006/main">
+              <a:graphicData uri="http://schemas.openxmlformats.org/drawingml/2006/picture">
+                <pic:pic xmlns:pic="http://schemas.openxmlformats.org/drawingml/2006/picture">
+                  <pic:nvPicPr>
+                    <pic:cNvPr id="5" name="simulate-3d-scaled-multisize-utilization-summary.jpeg"/>
+                    <pic:cNvPicPr/>
+                  </pic:nvPicPr>
+                  <pic:blipFill>
+                    <a:blip r:embed="rId24">
+                      <a:extLst>
+                        <a:ext uri="{28A0092B-C50C-407E-A947-70E740481C1C}">
+                          <a14:useLocalDpi xmlns:a14="http://schemas.microsoft.com/office/drawing/2010/main" val="0"/>
+                        </a:ext>
+                      </a:extLst>
+                    </a:blip>
+                    <a:stretch>
+                      <a:fillRect/>
+                    </a:stretch>
+                  </pic:blipFill>
+                  <pic:spPr>
+                    <a:xfrm>
+                      <a:off x="0" y="0"/>
+                      <a:ext cx="2834640" cy="2125980"/>
+                    </a:xfrm>
+                    <a:prstGeom prst="rect">
+                      <a:avLst/>
+                    </a:prstGeom>
+                  </pic:spPr>
+                </pic:pic>
+              </a:graphicData>
+            </a:graphic>
+          </wp:inline>
+        </w:drawing>
+      </w:r>
+    </w:p>
+    <w:p>
+      <w:pPr>
+        <w:pStyle w:val="Caption"/>
+      </w:pPr>
+      <w:r>
+        <w:t xml:space="preserve">Figure </w:t>
+      </w:r>
+      <w:fldSimple w:instr=" SEQ Figure \* ARABIC ">
+        <w:r>
+          <w:rPr>
+            <w:noProof/>
+          </w:rPr>
+          <w:t>16</w:t>
+        </w:r>
+      </w:fldSimple>
+      <w:r>
+        <w:t xml:space="preserve">.  </w:t>
+      </w:r>
+      <w:r>
+        <w:t xml:space="preserve">Showing the average utilization of boxes at the end of a 3-dimensional simulation where </w:t>
+      </w:r>
+      <w:r>
+        <w:t xml:space="preserve">multiple </w:t>
+      </w:r>
+      <w:r>
+        <w:t xml:space="preserve">boxes of </w:t>
+      </w:r>
+      <w:r>
+        <w:t>multiple</w:t>
+      </w:r>
+      <w:r>
+        <w:t xml:space="preserve"> size</w:t>
+      </w:r>
+      <w:r>
+        <w:t>s</w:t>
+      </w:r>
+      <w:r>
+        <w:t xml:space="preserve"> were used, and all objects were shaped similar to the boxes.</w:t>
       </w:r>
     </w:p>
     <w:p>
@@ -2800,7 +3417,6 @@
         <w:pStyle w:val="Heading2"/>
       </w:pPr>
       <w:r>
-        <w:lastRenderedPageBreak/>
         <w:t>Observations</w:t>
       </w:r>
     </w:p>
@@ -2815,18 +3431,24 @@
         <w:t>.</w:t>
       </w:r>
       <w:r>
-        <w:t xml:space="preserve">  When boxes of different sizes are available to the system, placing objects into the fullest box allows for the placement of the most objects, but placement into the smallest box allows for the best overall system utilization</w:t>
-      </w:r>
-      <w:proofErr w:type="gramStart"/>
-      <w:r>
-        <w:t xml:space="preserve">. </w:t>
-      </w:r>
-      <w:proofErr w:type="gramEnd"/>
+        <w:t xml:space="preserve">  When boxes of different sizes are available to the system, placing objects into the fullest box allows for the placement of the most objects, </w:t>
+      </w:r>
+      <w:r>
+        <w:t xml:space="preserve">but placement into the smallest box allows for the best overall system utilization. </w:t>
+      </w:r>
+      <w:r>
+        <w:t xml:space="preserve"> </w:t>
+      </w:r>
       <w:r>
         <w:t>However, in all cases, placing objects into the emptiest box is the worst strategy all around.</w:t>
       </w:r>
     </w:p>
     <w:p>
+      <w:r>
+        <w:t>Finally, we find that if multiple boxes of multiple sizes are used, we achieve the best overall utilization if the objects are shaped similar to the boxes, and placing an object into the smallest box with a shape similar to the object, and that will accommodate the object produces the best overall utilization.</w:t>
+      </w:r>
+    </w:p>
+    <w:p>
       <w:pPr>
         <w:pStyle w:val="Heading2"/>
       </w:pPr>
@@ -2863,7 +3485,9 @@
       </w:r>
     </w:p>
     <w:sectPr>
-      <w:headerReference w:type="first" r:id="rId21"/>
+      <w:footerReference w:type="even" r:id="rId25"/>
+      <w:footerReference w:type="default" r:id="rId26"/>
+      <w:headerReference w:type="first" r:id="rId27"/>
       <w:pgSz w:w="12240" w:h="15840"/>
       <w:pgMar w:top="1440" w:right="1440" w:bottom="1440" w:left="1440" w:header="720" w:footer="720" w:gutter="0"/>
       <w:cols w:num="2" w:space="432"/>
@@ -2898,6 +3522,133 @@
     </w:p>
   </w:endnote>
 </w:endnotes>
+</file>
+
+<file path=word/footer1.xml><?xml version="1.0" encoding="utf-8"?>
+<w:ftr xmlns:wpc="http://schemas.microsoft.com/office/word/2010/wordprocessingCanvas" xmlns:cx="http://schemas.microsoft.com/office/drawing/2014/chartex" xmlns:cx1="http://schemas.microsoft.com/office/drawing/2015/9/8/chartex" xmlns:cx2="http://schemas.microsoft.com/office/drawing/2015/10/21/chartex" xmlns:cx3="http://schemas.microsoft.com/office/drawing/2016/5/9/chartex" xmlns:cx4="http://schemas.microsoft.com/office/drawing/2016/5/10/chartex" xmlns:cx5="http://schemas.microsoft.com/office/drawing/2016/5/11/chartex" xmlns:cx6="http://schemas.microsoft.com/office/drawing/2016/5/12/chartex" xmlns:cx7="http://schemas.microsoft.com/office/drawing/2016/5/13/chartex" xmlns:cx8="http://schemas.microsoft.com/office/drawing/2016/5/14/chartex" xmlns:mc="http://schemas.openxmlformats.org/markup-compatibility/2006" xmlns:aink="http://schemas.microsoft.com/office/drawing/2016/ink" xmlns:am3d="http://schemas.microsoft.com/office/drawing/2017/model3d" xmlns:o="urn:schemas-microsoft-com:office:office" xmlns:r="http://schemas.openxmlformats.org/officeDocument/2006/relationships" xmlns:m="http://schemas.openxmlformats.org/officeDocument/2006/math" xmlns:v="urn:schemas-microsoft-com:vml" xmlns:wp14="http://schemas.microsoft.com/office/word/2010/wordprocessingDrawing" xmlns:wp="http://schemas.openxmlformats.org/drawingml/2006/wordprocessingDrawing" xmlns:w10="urn:schemas-microsoft-com:office:word" xmlns:w="http://schemas.openxmlformats.org/wordprocessingml/2006/main" xmlns:w14="http://schemas.microsoft.com/office/word/2010/wordml" xmlns:w15="http://schemas.microsoft.com/office/word/2012/wordml" xmlns:w16cid="http://schemas.microsoft.com/office/word/2016/wordml/cid" xmlns:w16se="http://schemas.microsoft.com/office/word/2015/wordml/symex" xmlns:wpg="http://schemas.microsoft.com/office/word/2010/wordprocessingGroup" xmlns:wpi="http://schemas.microsoft.com/office/word/2010/wordprocessingInk" xmlns:wne="http://schemas.microsoft.com/office/word/2006/wordml" xmlns:wps="http://schemas.microsoft.com/office/word/2010/wordprocessingShape" mc:Ignorable="w14 w15 w16se w16cid wp14">
+  <w:sdt>
+    <w:sdtPr>
+      <w:rPr>
+        <w:rStyle w:val="PageNumber"/>
+      </w:rPr>
+      <w:id w:val="-721284122"/>
+      <w:docPartObj>
+        <w:docPartGallery w:val="Page Numbers (Bottom of Page)"/>
+        <w:docPartUnique/>
+      </w:docPartObj>
+    </w:sdtPr>
+    <w:sdtContent>
+      <w:p>
+        <w:pPr>
+          <w:pStyle w:val="Footer"/>
+          <w:framePr w:wrap="none" w:vAnchor="text" w:hAnchor="margin" w:xAlign="right" w:y="1"/>
+          <w:rPr>
+            <w:rStyle w:val="PageNumber"/>
+          </w:rPr>
+        </w:pPr>
+        <w:r>
+          <w:rPr>
+            <w:rStyle w:val="PageNumber"/>
+          </w:rPr>
+          <w:fldChar w:fldCharType="begin"/>
+        </w:r>
+        <w:r>
+          <w:rPr>
+            <w:rStyle w:val="PageNumber"/>
+          </w:rPr>
+          <w:instrText xml:space="preserve"> PAGE </w:instrText>
+        </w:r>
+        <w:r>
+          <w:rPr>
+            <w:rStyle w:val="PageNumber"/>
+          </w:rPr>
+          <w:fldChar w:fldCharType="end"/>
+        </w:r>
+      </w:p>
+    </w:sdtContent>
+  </w:sdt>
+  <w:p>
+    <w:pPr>
+      <w:pStyle w:val="Footer"/>
+      <w:ind w:right="360"/>
+    </w:pPr>
+  </w:p>
+</w:ftr>
+</file>
+
+<file path=word/footer2.xml><?xml version="1.0" encoding="utf-8"?>
+<w:ftr xmlns:wpc="http://schemas.microsoft.com/office/word/2010/wordprocessingCanvas" xmlns:cx="http://schemas.microsoft.com/office/drawing/2014/chartex" xmlns:cx1="http://schemas.microsoft.com/office/drawing/2015/9/8/chartex" xmlns:cx2="http://schemas.microsoft.com/office/drawing/2015/10/21/chartex" xmlns:cx3="http://schemas.microsoft.com/office/drawing/2016/5/9/chartex" xmlns:cx4="http://schemas.microsoft.com/office/drawing/2016/5/10/chartex" xmlns:cx5="http://schemas.microsoft.com/office/drawing/2016/5/11/chartex" xmlns:cx6="http://schemas.microsoft.com/office/drawing/2016/5/12/chartex" xmlns:cx7="http://schemas.microsoft.com/office/drawing/2016/5/13/chartex" xmlns:cx8="http://schemas.microsoft.com/office/drawing/2016/5/14/chartex" xmlns:mc="http://schemas.openxmlformats.org/markup-compatibility/2006" xmlns:aink="http://schemas.microsoft.com/office/drawing/2016/ink" xmlns:am3d="http://schemas.microsoft.com/office/drawing/2017/model3d" xmlns:o="urn:schemas-microsoft-com:office:office" xmlns:r="http://schemas.openxmlformats.org/officeDocument/2006/relationships" xmlns:m="http://schemas.openxmlformats.org/officeDocument/2006/math" xmlns:v="urn:schemas-microsoft-com:vml" xmlns:wp14="http://schemas.microsoft.com/office/word/2010/wordprocessingDrawing" xmlns:wp="http://schemas.openxmlformats.org/drawingml/2006/wordprocessingDrawing" xmlns:w10="urn:schemas-microsoft-com:office:word" xmlns:w="http://schemas.openxmlformats.org/wordprocessingml/2006/main" xmlns:w14="http://schemas.microsoft.com/office/word/2010/wordml" xmlns:w15="http://schemas.microsoft.com/office/word/2012/wordml" xmlns:w16cid="http://schemas.microsoft.com/office/word/2016/wordml/cid" xmlns:w16se="http://schemas.microsoft.com/office/word/2015/wordml/symex" xmlns:wpg="http://schemas.microsoft.com/office/word/2010/wordprocessingGroup" xmlns:wpi="http://schemas.microsoft.com/office/word/2010/wordprocessingInk" xmlns:wne="http://schemas.microsoft.com/office/word/2006/wordml" xmlns:wps="http://schemas.microsoft.com/office/word/2010/wordprocessingShape" mc:Ignorable="w14 w15 w16se w16cid wp14">
+  <w:sdt>
+    <w:sdtPr>
+      <w:rPr>
+        <w:rStyle w:val="PageNumber"/>
+      </w:rPr>
+      <w:id w:val="428625136"/>
+      <w:docPartObj>
+        <w:docPartGallery w:val="Page Numbers (Bottom of Page)"/>
+        <w:docPartUnique/>
+      </w:docPartObj>
+    </w:sdtPr>
+    <w:sdtContent>
+      <w:p>
+        <w:pPr>
+          <w:pStyle w:val="Footer"/>
+          <w:framePr w:wrap="none" w:vAnchor="text" w:hAnchor="margin" w:xAlign="right" w:y="1"/>
+          <w:rPr>
+            <w:rStyle w:val="PageNumber"/>
+          </w:rPr>
+        </w:pPr>
+        <w:r>
+          <w:rPr>
+            <w:rStyle w:val="PageNumber"/>
+            <w:sz w:val="20"/>
+            <w:szCs w:val="20"/>
+          </w:rPr>
+          <w:fldChar w:fldCharType="begin"/>
+        </w:r>
+        <w:r>
+          <w:rPr>
+            <w:rStyle w:val="PageNumber"/>
+            <w:sz w:val="20"/>
+            <w:szCs w:val="20"/>
+          </w:rPr>
+          <w:instrText xml:space="preserve"> PAGE </w:instrText>
+        </w:r>
+        <w:r>
+          <w:rPr>
+            <w:rStyle w:val="PageNumber"/>
+            <w:sz w:val="20"/>
+            <w:szCs w:val="20"/>
+          </w:rPr>
+          <w:fldChar w:fldCharType="separate"/>
+        </w:r>
+        <w:r>
+          <w:rPr>
+            <w:rStyle w:val="PageNumber"/>
+            <w:noProof/>
+            <w:sz w:val="20"/>
+            <w:szCs w:val="20"/>
+          </w:rPr>
+          <w:t>2</w:t>
+        </w:r>
+        <w:r>
+          <w:rPr>
+            <w:rStyle w:val="PageNumber"/>
+            <w:sz w:val="20"/>
+            <w:szCs w:val="20"/>
+          </w:rPr>
+          <w:fldChar w:fldCharType="end"/>
+        </w:r>
+      </w:p>
+    </w:sdtContent>
+  </w:sdt>
+  <w:p>
+    <w:pPr>
+      <w:pStyle w:val="Footer"/>
+      <w:ind w:right="360"/>
+    </w:pPr>
+  </w:p>
+</w:ftr>
 </file>
 
 <file path=word/footnotes.xml><?xml version="1.0" encoding="utf-8"?>
@@ -3714,6 +4465,7 @@
   <w:style w:type="character" w:default="1" w:styleId="DefaultParagraphFont">
     <w:name w:val="Default Paragraph Font"/>
     <w:uiPriority w:val="1"/>
+    <w:semiHidden/>
     <w:unhideWhenUsed/>
   </w:style>
   <w:style w:type="table" w:default="1" w:styleId="TableNormal">
@@ -3981,6 +4733,14 @@
     <w:pPr>
       <w:jc w:val="both"/>
     </w:pPr>
+  </w:style>
+  <w:style w:type="character" w:styleId="PageNumber">
+    <w:name w:val="page number"/>
+    <w:basedOn w:val="DefaultParagraphFont"/>
+    <w:uiPriority w:val="99"/>
+    <w:semiHidden/>
+    <w:unhideWhenUsed/>
+    <w:rsid w:val="00950AE0"/>
   </w:style>
 </w:styles>
 </file>
@@ -4285,7 +5045,7 @@
 </file>
 
 <file path=customXml/itemProps1.xml><?xml version="1.0" encoding="utf-8"?>
-<ds:datastoreItem xmlns:ds="http://schemas.openxmlformats.org/officeDocument/2006/customXml" ds:itemID="{C2A68A0D-25EB-0841-94AC-F9EA4C9DB482}">
+<ds:datastoreItem xmlns:ds="http://schemas.openxmlformats.org/officeDocument/2006/customXml" ds:itemID="{9816C6A6-73F3-8440-8E4F-2035FDD8C827}">
   <ds:schemaRefs>
     <ds:schemaRef ds:uri="http://schemas.openxmlformats.org/officeDocument/2006/bibliography"/>
   </ds:schemaRefs>

</xml_diff>

<commit_message>
updated document footer, and rebuilt PDF
</commit_message>
<xml_diff>
--- a/doc/Compute Host Utilization.docx
+++ b/doc/Compute Host Utilization.docx
@@ -1,6 +1,6 @@
 
 <file path=word/document.xml><?xml version="1.0" encoding="utf-8"?>
-<w:document xmlns:wpc="http://schemas.microsoft.com/office/word/2010/wordprocessingCanvas" xmlns:cx="http://schemas.microsoft.com/office/drawing/2014/chartex" xmlns:cx1="http://schemas.microsoft.com/office/drawing/2015/9/8/chartex" xmlns:cx2="http://schemas.microsoft.com/office/drawing/2015/10/21/chartex" xmlns:cx3="http://schemas.microsoft.com/office/drawing/2016/5/9/chartex" xmlns:cx4="http://schemas.microsoft.com/office/drawing/2016/5/10/chartex" xmlns:cx5="http://schemas.microsoft.com/office/drawing/2016/5/11/chartex" xmlns:cx6="http://schemas.microsoft.com/office/drawing/2016/5/12/chartex" xmlns:cx7="http://schemas.microsoft.com/office/drawing/2016/5/13/chartex" xmlns:cx8="http://schemas.microsoft.com/office/drawing/2016/5/14/chartex" xmlns:mc="http://schemas.openxmlformats.org/markup-compatibility/2006" xmlns:aink="http://schemas.microsoft.com/office/drawing/2016/ink" xmlns:am3d="http://schemas.microsoft.com/office/drawing/2017/model3d" xmlns:o="urn:schemas-microsoft-com:office:office" xmlns:r="http://schemas.openxmlformats.org/officeDocument/2006/relationships" xmlns:m="http://schemas.openxmlformats.org/officeDocument/2006/math" xmlns:v="urn:schemas-microsoft-com:vml" xmlns:wp14="http://schemas.microsoft.com/office/word/2010/wordprocessingDrawing" xmlns:wp="http://schemas.openxmlformats.org/drawingml/2006/wordprocessingDrawing" xmlns:w10="urn:schemas-microsoft-com:office:word" xmlns:w="http://schemas.openxmlformats.org/wordprocessingml/2006/main" xmlns:w14="http://schemas.microsoft.com/office/word/2010/wordml" xmlns:w15="http://schemas.microsoft.com/office/word/2012/wordml" xmlns:w16cid="http://schemas.microsoft.com/office/word/2016/wordml/cid" xmlns:w16se="http://schemas.microsoft.com/office/word/2015/wordml/symex" xmlns:wpg="http://schemas.microsoft.com/office/word/2010/wordprocessingGroup" xmlns:wpi="http://schemas.microsoft.com/office/word/2010/wordprocessingInk" xmlns:wne="http://schemas.microsoft.com/office/word/2006/wordml" xmlns:wps="http://schemas.microsoft.com/office/word/2010/wordprocessingShape" mc:Ignorable="w14 w15 w16se w16cid wp14">
+<w:document xmlns:wpc="http://schemas.microsoft.com/office/word/2010/wordprocessingCanvas" xmlns:cx="http://schemas.microsoft.com/office/drawing/2014/chartex" xmlns:cx1="http://schemas.microsoft.com/office/drawing/2015/9/8/chartex" xmlns:cx2="http://schemas.microsoft.com/office/drawing/2015/10/21/chartex" xmlns:cx3="http://schemas.microsoft.com/office/drawing/2016/5/9/chartex" xmlns:cx4="http://schemas.microsoft.com/office/drawing/2016/5/10/chartex" xmlns:cx5="http://schemas.microsoft.com/office/drawing/2016/5/11/chartex" xmlns:cx6="http://schemas.microsoft.com/office/drawing/2016/5/12/chartex" xmlns:cx7="http://schemas.microsoft.com/office/drawing/2016/5/13/chartex" xmlns:cx8="http://schemas.microsoft.com/office/drawing/2016/5/14/chartex" xmlns:mc="http://schemas.openxmlformats.org/markup-compatibility/2006" xmlns:aink="http://schemas.microsoft.com/office/drawing/2016/ink" xmlns:am3d="http://schemas.microsoft.com/office/drawing/2017/model3d" xmlns:o="urn:schemas-microsoft-com:office:office" xmlns:oel="http://schemas.microsoft.com/office/2019/extlst" xmlns:r="http://schemas.openxmlformats.org/officeDocument/2006/relationships" xmlns:m="http://schemas.openxmlformats.org/officeDocument/2006/math" xmlns:v="urn:schemas-microsoft-com:vml" xmlns:wp14="http://schemas.microsoft.com/office/word/2010/wordprocessingDrawing" xmlns:wp="http://schemas.openxmlformats.org/drawingml/2006/wordprocessingDrawing" xmlns:w10="urn:schemas-microsoft-com:office:word" xmlns:w="http://schemas.openxmlformats.org/wordprocessingml/2006/main" xmlns:w14="http://schemas.microsoft.com/office/word/2010/wordml" xmlns:w15="http://schemas.microsoft.com/office/word/2012/wordml" xmlns:w16cex="http://schemas.microsoft.com/office/word/2018/wordml/cex" xmlns:w16cid="http://schemas.microsoft.com/office/word/2016/wordml/cid" xmlns:w16="http://schemas.microsoft.com/office/word/2018/wordml" xmlns:w16sdtdh="http://schemas.microsoft.com/office/word/2020/wordml/sdtdatahash" xmlns:w16se="http://schemas.microsoft.com/office/word/2015/wordml/symex" xmlns:wpg="http://schemas.microsoft.com/office/word/2010/wordprocessingGroup" xmlns:wpi="http://schemas.microsoft.com/office/word/2010/wordprocessingInk" xmlns:wne="http://schemas.microsoft.com/office/word/2006/wordml" xmlns:wps="http://schemas.microsoft.com/office/word/2010/wordprocessingShape" mc:Ignorable="w14 w15 w16se w16cid w16 w16cex w16sdtdh wp14">
   <w:body>
     <w:p>
       <w:pPr>
@@ -860,14 +860,12 @@
       <w:r>
         <w:t>, … D</w:t>
       </w:r>
-      <w:proofErr w:type="gramStart"/>
       <w:r>
         <w:rPr>
           <w:vertAlign w:val="subscript"/>
         </w:rPr>
         <w:t>1,N</w:t>
       </w:r>
-      <w:proofErr w:type="gramEnd"/>
       <w:r>
         <w:t>], [D</w:t>
       </w:r>
@@ -1720,12 +1718,7 @@
         <w:t>i</w:t>
       </w:r>
       <w:r>
-        <w:t>-</w:t>
-      </w:r>
-      <w:bookmarkStart w:id="0" w:name="_GoBack"/>
-      <w:bookmarkEnd w:id="0"/>
-      <w:r>
-        <w:t>th</w:t>
+        <w:t>-th</w:t>
       </w:r>
       <w:proofErr w:type="spellEnd"/>
       <w:r>
@@ -1942,18 +1935,10 @@
         <w:t>The simulation was repeated with different sizes (and object size limits) on the different dimensions</w:t>
       </w:r>
       <w:r>
-        <w:t>, and boxes of different sizes</w:t>
-      </w:r>
-      <w:proofErr w:type="gramStart"/>
-      <w:r>
-        <w:t>.</w:t>
-      </w:r>
-      <w:r>
-        <w:t xml:space="preserve"> </w:t>
-      </w:r>
-      <w:proofErr w:type="gramEnd"/>
-      <w:r>
-        <w:t xml:space="preserve">The results of those simulations </w:t>
+        <w:t>, and boxes of different sizes.</w:t>
+      </w:r>
+      <w:r>
+        <w:t xml:space="preserve"> The results of those simulations </w:t>
       </w:r>
       <w:r>
         <w:t>are</w:t>
@@ -2017,7 +2002,7 @@
       <w:pPr>
         <w:pStyle w:val="Caption"/>
       </w:pPr>
-      <w:bookmarkStart w:id="1" w:name="_Ref9482611"/>
+      <w:bookmarkStart w:id="0" w:name="_Ref9482611"/>
       <w:r>
         <w:t xml:space="preserve">Figure </w:t>
       </w:r>
@@ -2029,7 +2014,7 @@
           <w:t>7</w:t>
         </w:r>
       </w:fldSimple>
-      <w:bookmarkEnd w:id="1"/>
+      <w:bookmarkEnd w:id="0"/>
       <w:r>
         <w:t xml:space="preserve">.  </w:t>
       </w:r>
@@ -2107,7 +2092,7 @@
       <w:pPr>
         <w:pStyle w:val="Caption"/>
       </w:pPr>
-      <w:bookmarkStart w:id="2" w:name="_Ref9482614"/>
+      <w:bookmarkStart w:id="1" w:name="_Ref9482614"/>
       <w:r>
         <w:t xml:space="preserve">Figure </w:t>
       </w:r>
@@ -2119,7 +2104,7 @@
           <w:t>8</w:t>
         </w:r>
       </w:fldSimple>
-      <w:bookmarkEnd w:id="2"/>
+      <w:bookmarkEnd w:id="1"/>
       <w:r>
         <w:t xml:space="preserve">.  </w:t>
       </w:r>
@@ -2321,7 +2306,7 @@
       <w:pPr>
         <w:pStyle w:val="Caption"/>
       </w:pPr>
-      <w:bookmarkStart w:id="3" w:name="_Ref9483267"/>
+      <w:bookmarkStart w:id="2" w:name="_Ref9483267"/>
       <w:r>
         <w:t xml:space="preserve">Figure </w:t>
       </w:r>
@@ -2333,7 +2318,7 @@
           <w:t>9</w:t>
         </w:r>
       </w:fldSimple>
-      <w:bookmarkEnd w:id="3"/>
+      <w:bookmarkEnd w:id="2"/>
       <w:r>
         <w:t xml:space="preserve">.  </w:t>
       </w:r>
@@ -2411,7 +2396,7 @@
       <w:pPr>
         <w:pStyle w:val="Caption"/>
       </w:pPr>
-      <w:bookmarkStart w:id="4" w:name="_Ref9483269"/>
+      <w:bookmarkStart w:id="3" w:name="_Ref9483269"/>
       <w:r>
         <w:t xml:space="preserve">Figure </w:t>
       </w:r>
@@ -2423,7 +2408,7 @@
           <w:t>10</w:t>
         </w:r>
       </w:fldSimple>
-      <w:bookmarkEnd w:id="4"/>
+      <w:bookmarkEnd w:id="3"/>
       <w:r>
         <w:t xml:space="preserve">.  </w:t>
       </w:r>
@@ -2615,15 +2600,7 @@
     </w:p>
     <w:p>
       <w:r>
-        <w:t>In analyzing the results of the previous simulations for &gt; 1 dimension, we observe that the cause for low utilization was that the objects that we were creating were not of the same “shape” as the boxes that we were using</w:t>
-      </w:r>
-      <w:proofErr w:type="gramStart"/>
-      <w:r>
-        <w:t xml:space="preserve">. </w:t>
-      </w:r>
-      <w:proofErr w:type="gramEnd"/>
-      <w:r>
-        <w:t>Therefore, while we exhausted one resource (dimension) there was unused capacity in other dimensions resulting in stranding of capacity.</w:t>
+        <w:t>In analyzing the results of the previous simulations for &gt; 1 dimension, we observe that the cause for low utilization was that the objects that we were creating were not of the same “shape” as the boxes that we were using. Therefore, while we exhausted one resource (dimension) there was unused capacity in other dimensions resulting in stranding of capacity.</w:t>
       </w:r>
     </w:p>
     <w:p>
@@ -2678,31 +2655,7 @@
               <w:rPr>
                 <w:rFonts w:ascii="Cambria Math" w:hAnsi="Cambria Math"/>
               </w:rPr>
-              <m:t>1</m:t>
-            </m:r>
-            <m:r>
-              <w:rPr>
-                <w:rFonts w:ascii="Cambria Math" w:hAnsi="Cambria Math"/>
-              </w:rPr>
-              <m:t xml:space="preserve">, </m:t>
-            </m:r>
-            <m:r>
-              <w:rPr>
-                <w:rFonts w:ascii="Cambria Math" w:hAnsi="Cambria Math"/>
-              </w:rPr>
-              <m:t>q</m:t>
-            </m:r>
-            <m:r>
-              <w:rPr>
-                <w:rFonts w:ascii="Cambria Math" w:hAnsi="Cambria Math"/>
-              </w:rPr>
-              <m:t xml:space="preserve">, </m:t>
-            </m:r>
-            <m:r>
-              <w:rPr>
-                <w:rFonts w:ascii="Cambria Math" w:hAnsi="Cambria Math"/>
-              </w:rPr>
-              <m:t>r</m:t>
+              <m:t>1, q, r</m:t>
             </m:r>
           </m:e>
         </m:d>
@@ -2758,13 +2711,7 @@
           <w:rPr>
             <w:rFonts w:ascii="Cambria Math" w:hAnsi="Cambria Math"/>
           </w:rPr>
-          <m:t>r</m:t>
-        </m:r>
-        <m:r>
-          <w:rPr>
-            <w:rFonts w:ascii="Cambria Math" w:hAnsi="Cambria Math"/>
-          </w:rPr>
-          <m:t xml:space="preserve">= </m:t>
+          <m:t xml:space="preserve">r= </m:t>
         </m:r>
         <m:f>
           <m:fPr>
@@ -2921,25 +2868,7 @@
               <w:rPr>
                 <w:rFonts w:ascii="Cambria Math" w:hAnsi="Cambria Math"/>
               </w:rPr>
-              <m:t xml:space="preserve">1, </m:t>
-            </m:r>
-            <m:r>
-              <w:rPr>
-                <w:rFonts w:ascii="Cambria Math" w:hAnsi="Cambria Math"/>
-              </w:rPr>
-              <m:t>l</m:t>
-            </m:r>
-            <m:r>
-              <w:rPr>
-                <w:rFonts w:ascii="Cambria Math" w:hAnsi="Cambria Math"/>
-              </w:rPr>
-              <m:t xml:space="preserve">, </m:t>
-            </m:r>
-            <m:r>
-              <w:rPr>
-                <w:rFonts w:ascii="Cambria Math" w:hAnsi="Cambria Math"/>
-              </w:rPr>
-              <m:t>m</m:t>
+              <m:t>1, l, m</m:t>
             </m:r>
           </m:e>
         </m:d>
@@ -2955,13 +2884,7 @@
           <w:rPr>
             <w:rFonts w:ascii="Cambria Math" w:hAnsi="Cambria Math"/>
           </w:rPr>
-          <m:t>l</m:t>
-        </m:r>
-        <m:r>
-          <w:rPr>
-            <w:rFonts w:ascii="Cambria Math" w:hAnsi="Cambria Math"/>
-          </w:rPr>
-          <m:t xml:space="preserve">= </m:t>
+          <m:t xml:space="preserve">l= </m:t>
         </m:r>
         <m:f>
           <m:fPr>
@@ -3001,13 +2924,7 @@
           <w:rPr>
             <w:rFonts w:ascii="Cambria Math" w:hAnsi="Cambria Math"/>
           </w:rPr>
-          <m:t>m</m:t>
-        </m:r>
-        <m:r>
-          <w:rPr>
-            <w:rFonts w:ascii="Cambria Math" w:hAnsi="Cambria Math"/>
-          </w:rPr>
-          <m:t xml:space="preserve">= </m:t>
+          <m:t xml:space="preserve">m= </m:t>
         </m:r>
         <m:f>
           <m:fPr>
@@ -3058,15 +2975,7 @@
     </w:p>
     <w:p>
       <w:r>
-        <w:t>To verify this hypothesis, and show improved packing with objects of size(s) we ran a further simulation.  In this simulation, multiple boxes, of a fixed size were used, and the objects had shapes that resembled the boxes</w:t>
-      </w:r>
-      <w:proofErr w:type="gramStart"/>
-      <w:r>
-        <w:t xml:space="preserve">. </w:t>
-      </w:r>
-      <w:proofErr w:type="gramEnd"/>
-      <w:r>
-        <w:t>The results of this test are shown below.</w:t>
+        <w:t>To verify this hypothesis, and show improved packing with objects of size(s) we ran a further simulation.  In this simulation, multiple boxes, of a fixed size were used, and the objects had shapes that resembled the boxes. The results of this test are shown below.</w:t>
       </w:r>
     </w:p>
     <w:p>
@@ -3137,13 +3046,7 @@
         </w:r>
       </w:fldSimple>
       <w:r>
-        <w:t xml:space="preserve">.  </w:t>
-      </w:r>
-      <w:r>
-        <w:t>Shows the number of objects successfully placed using three strategies</w:t>
-      </w:r>
-      <w:r>
-        <w:t xml:space="preserve"> in a 3-dimensional simulation where boxes of fixed size were used, and all objects were shaped similar to the boxes.</w:t>
+        <w:t>.  Shows the number of objects successfully placed using three strategies in a 3-dimensional simulation where boxes of fixed size were used, and all objects were shaped similar to the boxes.</w:t>
       </w:r>
     </w:p>
     <w:p>
@@ -3218,10 +3121,7 @@
         </w:r>
       </w:fldSimple>
       <w:r>
-        <w:t xml:space="preserve">.  </w:t>
-      </w:r>
-      <w:r>
-        <w:t>Showing the average utilization of boxes at the end of a 3-dimensional simulation where boxes of fixed size were used, and all objects were shaped similar to the boxes.</w:t>
+        <w:t>.  Showing the average utilization of boxes at the end of a 3-dimensional simulation where boxes of fixed size were used, and all objects were shaped similar to the boxes.</w:t>
       </w:r>
     </w:p>
     <w:p>
@@ -3485,9 +3385,12 @@
       </w:r>
     </w:p>
     <w:sectPr>
-      <w:footerReference w:type="even" r:id="rId25"/>
-      <w:footerReference w:type="default" r:id="rId26"/>
-      <w:headerReference w:type="first" r:id="rId27"/>
+      <w:headerReference w:type="even" r:id="rId25"/>
+      <w:headerReference w:type="default" r:id="rId26"/>
+      <w:footerReference w:type="even" r:id="rId27"/>
+      <w:footerReference w:type="default" r:id="rId28"/>
+      <w:headerReference w:type="first" r:id="rId29"/>
+      <w:footerReference w:type="first" r:id="rId30"/>
       <w:pgSz w:w="12240" w:h="15840"/>
       <w:pgMar w:top="1440" w:right="1440" w:bottom="1440" w:left="1440" w:header="720" w:footer="720" w:gutter="0"/>
       <w:cols w:num="2" w:space="432"/>
@@ -3500,7 +3403,7 @@
 </file>
 
 <file path=word/endnotes.xml><?xml version="1.0" encoding="utf-8"?>
-<w:endnotes xmlns:wpc="http://schemas.microsoft.com/office/word/2010/wordprocessingCanvas" xmlns:cx="http://schemas.microsoft.com/office/drawing/2014/chartex" xmlns:cx1="http://schemas.microsoft.com/office/drawing/2015/9/8/chartex" xmlns:cx2="http://schemas.microsoft.com/office/drawing/2015/10/21/chartex" xmlns:cx3="http://schemas.microsoft.com/office/drawing/2016/5/9/chartex" xmlns:cx4="http://schemas.microsoft.com/office/drawing/2016/5/10/chartex" xmlns:cx5="http://schemas.microsoft.com/office/drawing/2016/5/11/chartex" xmlns:cx6="http://schemas.microsoft.com/office/drawing/2016/5/12/chartex" xmlns:cx7="http://schemas.microsoft.com/office/drawing/2016/5/13/chartex" xmlns:cx8="http://schemas.microsoft.com/office/drawing/2016/5/14/chartex" xmlns:mc="http://schemas.openxmlformats.org/markup-compatibility/2006" xmlns:aink="http://schemas.microsoft.com/office/drawing/2016/ink" xmlns:am3d="http://schemas.microsoft.com/office/drawing/2017/model3d" xmlns:o="urn:schemas-microsoft-com:office:office" xmlns:r="http://schemas.openxmlformats.org/officeDocument/2006/relationships" xmlns:m="http://schemas.openxmlformats.org/officeDocument/2006/math" xmlns:v="urn:schemas-microsoft-com:vml" xmlns:wp14="http://schemas.microsoft.com/office/word/2010/wordprocessingDrawing" xmlns:wp="http://schemas.openxmlformats.org/drawingml/2006/wordprocessingDrawing" xmlns:w10="urn:schemas-microsoft-com:office:word" xmlns:w="http://schemas.openxmlformats.org/wordprocessingml/2006/main" xmlns:w14="http://schemas.microsoft.com/office/word/2010/wordml" xmlns:w15="http://schemas.microsoft.com/office/word/2012/wordml" xmlns:w16cid="http://schemas.microsoft.com/office/word/2016/wordml/cid" xmlns:w16se="http://schemas.microsoft.com/office/word/2015/wordml/symex" xmlns:wpg="http://schemas.microsoft.com/office/word/2010/wordprocessingGroup" xmlns:wpi="http://schemas.microsoft.com/office/word/2010/wordprocessingInk" xmlns:wne="http://schemas.microsoft.com/office/word/2006/wordml" xmlns:wps="http://schemas.microsoft.com/office/word/2010/wordprocessingShape" mc:Ignorable="w14 w15 w16se w16cid wp14">
+<w:endnotes xmlns:wpc="http://schemas.microsoft.com/office/word/2010/wordprocessingCanvas" xmlns:cx="http://schemas.microsoft.com/office/drawing/2014/chartex" xmlns:cx1="http://schemas.microsoft.com/office/drawing/2015/9/8/chartex" xmlns:cx2="http://schemas.microsoft.com/office/drawing/2015/10/21/chartex" xmlns:cx3="http://schemas.microsoft.com/office/drawing/2016/5/9/chartex" xmlns:cx4="http://schemas.microsoft.com/office/drawing/2016/5/10/chartex" xmlns:cx5="http://schemas.microsoft.com/office/drawing/2016/5/11/chartex" xmlns:cx6="http://schemas.microsoft.com/office/drawing/2016/5/12/chartex" xmlns:cx7="http://schemas.microsoft.com/office/drawing/2016/5/13/chartex" xmlns:cx8="http://schemas.microsoft.com/office/drawing/2016/5/14/chartex" xmlns:mc="http://schemas.openxmlformats.org/markup-compatibility/2006" xmlns:aink="http://schemas.microsoft.com/office/drawing/2016/ink" xmlns:am3d="http://schemas.microsoft.com/office/drawing/2017/model3d" xmlns:o="urn:schemas-microsoft-com:office:office" xmlns:oel="http://schemas.microsoft.com/office/2019/extlst" xmlns:r="http://schemas.openxmlformats.org/officeDocument/2006/relationships" xmlns:m="http://schemas.openxmlformats.org/officeDocument/2006/math" xmlns:v="urn:schemas-microsoft-com:vml" xmlns:wp14="http://schemas.microsoft.com/office/word/2010/wordprocessingDrawing" xmlns:wp="http://schemas.openxmlformats.org/drawingml/2006/wordprocessingDrawing" xmlns:w10="urn:schemas-microsoft-com:office:word" xmlns:w="http://schemas.openxmlformats.org/wordprocessingml/2006/main" xmlns:w14="http://schemas.microsoft.com/office/word/2010/wordml" xmlns:w15="http://schemas.microsoft.com/office/word/2012/wordml" xmlns:w16cex="http://schemas.microsoft.com/office/word/2018/wordml/cex" xmlns:w16cid="http://schemas.microsoft.com/office/word/2016/wordml/cid" xmlns:w16="http://schemas.microsoft.com/office/word/2018/wordml" xmlns:w16sdtdh="http://schemas.microsoft.com/office/word/2020/wordml/sdtdatahash" xmlns:w16se="http://schemas.microsoft.com/office/word/2015/wordml/symex" xmlns:wpg="http://schemas.microsoft.com/office/word/2010/wordprocessingGroup" xmlns:wpi="http://schemas.microsoft.com/office/word/2010/wordprocessingInk" xmlns:wne="http://schemas.microsoft.com/office/word/2006/wordml" xmlns:wps="http://schemas.microsoft.com/office/word/2010/wordprocessingShape" mc:Ignorable="w14 w15 w16se w16cid w16 w16cex w16sdtdh wp14">
   <w:endnote w:type="separator" w:id="-1">
     <w:p>
       <w:pPr>
@@ -3525,7 +3428,7 @@
 </file>
 
 <file path=word/footer1.xml><?xml version="1.0" encoding="utf-8"?>
-<w:ftr xmlns:wpc="http://schemas.microsoft.com/office/word/2010/wordprocessingCanvas" xmlns:cx="http://schemas.microsoft.com/office/drawing/2014/chartex" xmlns:cx1="http://schemas.microsoft.com/office/drawing/2015/9/8/chartex" xmlns:cx2="http://schemas.microsoft.com/office/drawing/2015/10/21/chartex" xmlns:cx3="http://schemas.microsoft.com/office/drawing/2016/5/9/chartex" xmlns:cx4="http://schemas.microsoft.com/office/drawing/2016/5/10/chartex" xmlns:cx5="http://schemas.microsoft.com/office/drawing/2016/5/11/chartex" xmlns:cx6="http://schemas.microsoft.com/office/drawing/2016/5/12/chartex" xmlns:cx7="http://schemas.microsoft.com/office/drawing/2016/5/13/chartex" xmlns:cx8="http://schemas.microsoft.com/office/drawing/2016/5/14/chartex" xmlns:mc="http://schemas.openxmlformats.org/markup-compatibility/2006" xmlns:aink="http://schemas.microsoft.com/office/drawing/2016/ink" xmlns:am3d="http://schemas.microsoft.com/office/drawing/2017/model3d" xmlns:o="urn:schemas-microsoft-com:office:office" xmlns:r="http://schemas.openxmlformats.org/officeDocument/2006/relationships" xmlns:m="http://schemas.openxmlformats.org/officeDocument/2006/math" xmlns:v="urn:schemas-microsoft-com:vml" xmlns:wp14="http://schemas.microsoft.com/office/word/2010/wordprocessingDrawing" xmlns:wp="http://schemas.openxmlformats.org/drawingml/2006/wordprocessingDrawing" xmlns:w10="urn:schemas-microsoft-com:office:word" xmlns:w="http://schemas.openxmlformats.org/wordprocessingml/2006/main" xmlns:w14="http://schemas.microsoft.com/office/word/2010/wordml" xmlns:w15="http://schemas.microsoft.com/office/word/2012/wordml" xmlns:w16cid="http://schemas.microsoft.com/office/word/2016/wordml/cid" xmlns:w16se="http://schemas.microsoft.com/office/word/2015/wordml/symex" xmlns:wpg="http://schemas.microsoft.com/office/word/2010/wordprocessingGroup" xmlns:wpi="http://schemas.microsoft.com/office/word/2010/wordprocessingInk" xmlns:wne="http://schemas.microsoft.com/office/word/2006/wordml" xmlns:wps="http://schemas.microsoft.com/office/word/2010/wordprocessingShape" mc:Ignorable="w14 w15 w16se w16cid wp14">
+<w:ftr xmlns:wpc="http://schemas.microsoft.com/office/word/2010/wordprocessingCanvas" xmlns:cx="http://schemas.microsoft.com/office/drawing/2014/chartex" xmlns:cx1="http://schemas.microsoft.com/office/drawing/2015/9/8/chartex" xmlns:cx2="http://schemas.microsoft.com/office/drawing/2015/10/21/chartex" xmlns:cx3="http://schemas.microsoft.com/office/drawing/2016/5/9/chartex" xmlns:cx4="http://schemas.microsoft.com/office/drawing/2016/5/10/chartex" xmlns:cx5="http://schemas.microsoft.com/office/drawing/2016/5/11/chartex" xmlns:cx6="http://schemas.microsoft.com/office/drawing/2016/5/12/chartex" xmlns:cx7="http://schemas.microsoft.com/office/drawing/2016/5/13/chartex" xmlns:cx8="http://schemas.microsoft.com/office/drawing/2016/5/14/chartex" xmlns:mc="http://schemas.openxmlformats.org/markup-compatibility/2006" xmlns:aink="http://schemas.microsoft.com/office/drawing/2016/ink" xmlns:am3d="http://schemas.microsoft.com/office/drawing/2017/model3d" xmlns:o="urn:schemas-microsoft-com:office:office" xmlns:oel="http://schemas.microsoft.com/office/2019/extlst" xmlns:r="http://schemas.openxmlformats.org/officeDocument/2006/relationships" xmlns:m="http://schemas.openxmlformats.org/officeDocument/2006/math" xmlns:v="urn:schemas-microsoft-com:vml" xmlns:wp14="http://schemas.microsoft.com/office/word/2010/wordprocessingDrawing" xmlns:wp="http://schemas.openxmlformats.org/drawingml/2006/wordprocessingDrawing" xmlns:w10="urn:schemas-microsoft-com:office:word" xmlns:w="http://schemas.openxmlformats.org/wordprocessingml/2006/main" xmlns:w14="http://schemas.microsoft.com/office/word/2010/wordml" xmlns:w15="http://schemas.microsoft.com/office/word/2012/wordml" xmlns:w16cex="http://schemas.microsoft.com/office/word/2018/wordml/cex" xmlns:w16cid="http://schemas.microsoft.com/office/word/2016/wordml/cid" xmlns:w16="http://schemas.microsoft.com/office/word/2018/wordml" xmlns:w16sdtdh="http://schemas.microsoft.com/office/word/2020/wordml/sdtdatahash" xmlns:w16se="http://schemas.microsoft.com/office/word/2015/wordml/symex" xmlns:wpg="http://schemas.microsoft.com/office/word/2010/wordprocessingGroup" xmlns:wpi="http://schemas.microsoft.com/office/word/2010/wordprocessingInk" xmlns:wne="http://schemas.microsoft.com/office/word/2006/wordml" xmlns:wps="http://schemas.microsoft.com/office/word/2010/wordprocessingShape" mc:Ignorable="w14 w15 w16se w16cid w16 w16cex w16sdtdh wp14">
   <w:sdt>
     <w:sdtPr>
       <w:rPr>
@@ -3577,7 +3480,7 @@
 </file>
 
 <file path=word/footer2.xml><?xml version="1.0" encoding="utf-8"?>
-<w:ftr xmlns:wpc="http://schemas.microsoft.com/office/word/2010/wordprocessingCanvas" xmlns:cx="http://schemas.microsoft.com/office/drawing/2014/chartex" xmlns:cx1="http://schemas.microsoft.com/office/drawing/2015/9/8/chartex" xmlns:cx2="http://schemas.microsoft.com/office/drawing/2015/10/21/chartex" xmlns:cx3="http://schemas.microsoft.com/office/drawing/2016/5/9/chartex" xmlns:cx4="http://schemas.microsoft.com/office/drawing/2016/5/10/chartex" xmlns:cx5="http://schemas.microsoft.com/office/drawing/2016/5/11/chartex" xmlns:cx6="http://schemas.microsoft.com/office/drawing/2016/5/12/chartex" xmlns:cx7="http://schemas.microsoft.com/office/drawing/2016/5/13/chartex" xmlns:cx8="http://schemas.microsoft.com/office/drawing/2016/5/14/chartex" xmlns:mc="http://schemas.openxmlformats.org/markup-compatibility/2006" xmlns:aink="http://schemas.microsoft.com/office/drawing/2016/ink" xmlns:am3d="http://schemas.microsoft.com/office/drawing/2017/model3d" xmlns:o="urn:schemas-microsoft-com:office:office" xmlns:r="http://schemas.openxmlformats.org/officeDocument/2006/relationships" xmlns:m="http://schemas.openxmlformats.org/officeDocument/2006/math" xmlns:v="urn:schemas-microsoft-com:vml" xmlns:wp14="http://schemas.microsoft.com/office/word/2010/wordprocessingDrawing" xmlns:wp="http://schemas.openxmlformats.org/drawingml/2006/wordprocessingDrawing" xmlns:w10="urn:schemas-microsoft-com:office:word" xmlns:w="http://schemas.openxmlformats.org/wordprocessingml/2006/main" xmlns:w14="http://schemas.microsoft.com/office/word/2010/wordml" xmlns:w15="http://schemas.microsoft.com/office/word/2012/wordml" xmlns:w16cid="http://schemas.microsoft.com/office/word/2016/wordml/cid" xmlns:w16se="http://schemas.microsoft.com/office/word/2015/wordml/symex" xmlns:wpg="http://schemas.microsoft.com/office/word/2010/wordprocessingGroup" xmlns:wpi="http://schemas.microsoft.com/office/word/2010/wordprocessingInk" xmlns:wne="http://schemas.microsoft.com/office/word/2006/wordml" xmlns:wps="http://schemas.microsoft.com/office/word/2010/wordprocessingShape" mc:Ignorable="w14 w15 w16se w16cid wp14">
+<w:ftr xmlns:wpc="http://schemas.microsoft.com/office/word/2010/wordprocessingCanvas" xmlns:cx="http://schemas.microsoft.com/office/drawing/2014/chartex" xmlns:cx1="http://schemas.microsoft.com/office/drawing/2015/9/8/chartex" xmlns:cx2="http://schemas.microsoft.com/office/drawing/2015/10/21/chartex" xmlns:cx3="http://schemas.microsoft.com/office/drawing/2016/5/9/chartex" xmlns:cx4="http://schemas.microsoft.com/office/drawing/2016/5/10/chartex" xmlns:cx5="http://schemas.microsoft.com/office/drawing/2016/5/11/chartex" xmlns:cx6="http://schemas.microsoft.com/office/drawing/2016/5/12/chartex" xmlns:cx7="http://schemas.microsoft.com/office/drawing/2016/5/13/chartex" xmlns:cx8="http://schemas.microsoft.com/office/drawing/2016/5/14/chartex" xmlns:mc="http://schemas.openxmlformats.org/markup-compatibility/2006" xmlns:aink="http://schemas.microsoft.com/office/drawing/2016/ink" xmlns:am3d="http://schemas.microsoft.com/office/drawing/2017/model3d" xmlns:o="urn:schemas-microsoft-com:office:office" xmlns:oel="http://schemas.microsoft.com/office/2019/extlst" xmlns:r="http://schemas.openxmlformats.org/officeDocument/2006/relationships" xmlns:m="http://schemas.openxmlformats.org/officeDocument/2006/math" xmlns:v="urn:schemas-microsoft-com:vml" xmlns:wp14="http://schemas.microsoft.com/office/word/2010/wordprocessingDrawing" xmlns:wp="http://schemas.openxmlformats.org/drawingml/2006/wordprocessingDrawing" xmlns:w10="urn:schemas-microsoft-com:office:word" xmlns:w="http://schemas.openxmlformats.org/wordprocessingml/2006/main" xmlns:w14="http://schemas.microsoft.com/office/word/2010/wordml" xmlns:w15="http://schemas.microsoft.com/office/word/2012/wordml" xmlns:w16cex="http://schemas.microsoft.com/office/word/2018/wordml/cex" xmlns:w16cid="http://schemas.microsoft.com/office/word/2016/wordml/cid" xmlns:w16="http://schemas.microsoft.com/office/word/2018/wordml" xmlns:w16sdtdh="http://schemas.microsoft.com/office/word/2020/wordml/sdtdatahash" xmlns:w16se="http://schemas.microsoft.com/office/word/2015/wordml/symex" xmlns:wpg="http://schemas.microsoft.com/office/word/2010/wordprocessingGroup" xmlns:wpi="http://schemas.microsoft.com/office/word/2010/wordprocessingInk" xmlns:wne="http://schemas.microsoft.com/office/word/2006/wordml" xmlns:wps="http://schemas.microsoft.com/office/word/2010/wordprocessingShape" mc:Ignorable="w14 w15 w16se w16cid w16 w16cex w16sdtdh wp14">
   <w:sdt>
     <w:sdtPr>
       <w:rPr>
@@ -3651,8 +3554,47 @@
 </w:ftr>
 </file>
 
+<file path=word/footer3.xml><?xml version="1.0" encoding="utf-8"?>
+<w:ftr xmlns:wpc="http://schemas.microsoft.com/office/word/2010/wordprocessingCanvas" xmlns:cx="http://schemas.microsoft.com/office/drawing/2014/chartex" xmlns:cx1="http://schemas.microsoft.com/office/drawing/2015/9/8/chartex" xmlns:cx2="http://schemas.microsoft.com/office/drawing/2015/10/21/chartex" xmlns:cx3="http://schemas.microsoft.com/office/drawing/2016/5/9/chartex" xmlns:cx4="http://schemas.microsoft.com/office/drawing/2016/5/10/chartex" xmlns:cx5="http://schemas.microsoft.com/office/drawing/2016/5/11/chartex" xmlns:cx6="http://schemas.microsoft.com/office/drawing/2016/5/12/chartex" xmlns:cx7="http://schemas.microsoft.com/office/drawing/2016/5/13/chartex" xmlns:cx8="http://schemas.microsoft.com/office/drawing/2016/5/14/chartex" xmlns:mc="http://schemas.openxmlformats.org/markup-compatibility/2006" xmlns:aink="http://schemas.microsoft.com/office/drawing/2016/ink" xmlns:am3d="http://schemas.microsoft.com/office/drawing/2017/model3d" xmlns:o="urn:schemas-microsoft-com:office:office" xmlns:oel="http://schemas.microsoft.com/office/2019/extlst" xmlns:r="http://schemas.openxmlformats.org/officeDocument/2006/relationships" xmlns:m="http://schemas.openxmlformats.org/officeDocument/2006/math" xmlns:v="urn:schemas-microsoft-com:vml" xmlns:wp14="http://schemas.microsoft.com/office/word/2010/wordprocessingDrawing" xmlns:wp="http://schemas.openxmlformats.org/drawingml/2006/wordprocessingDrawing" xmlns:w10="urn:schemas-microsoft-com:office:word" xmlns:w="http://schemas.openxmlformats.org/wordprocessingml/2006/main" xmlns:w14="http://schemas.microsoft.com/office/word/2010/wordml" xmlns:w15="http://schemas.microsoft.com/office/word/2012/wordml" xmlns:w16cex="http://schemas.microsoft.com/office/word/2018/wordml/cex" xmlns:w16cid="http://schemas.microsoft.com/office/word/2016/wordml/cid" xmlns:w16="http://schemas.microsoft.com/office/word/2018/wordml" xmlns:w16sdtdh="http://schemas.microsoft.com/office/word/2020/wordml/sdtdatahash" xmlns:w16se="http://schemas.microsoft.com/office/word/2015/wordml/symex" xmlns:wpg="http://schemas.microsoft.com/office/word/2010/wordprocessingGroup" xmlns:wpi="http://schemas.microsoft.com/office/word/2010/wordprocessingInk" xmlns:wne="http://schemas.microsoft.com/office/word/2006/wordml" xmlns:wps="http://schemas.microsoft.com/office/word/2010/wordprocessingShape" mc:Ignorable="w14 w15 w16se w16cid w16 w16cex w16sdtdh wp14">
+  <w:p>
+    <w:pPr>
+      <w:pStyle w:val="Footer"/>
+      <w:rPr>
+        <w:color w:val="808080" w:themeColor="background1" w:themeShade="80"/>
+        <w:sz w:val="16"/>
+        <w:szCs w:val="16"/>
+      </w:rPr>
+    </w:pPr>
+    <w:r>
+      <w:rPr>
+        <w:color w:val="808080" w:themeColor="background1" w:themeShade="80"/>
+        <w:sz w:val="16"/>
+        <w:szCs w:val="16"/>
+      </w:rPr>
+      <w:t>This document was written in May 2019, and at the time I was employed by Verizon Wireless.</w:t>
+    </w:r>
+    <w:r>
+      <w:rPr>
+        <w:color w:val="808080" w:themeColor="background1" w:themeShade="80"/>
+        <w:sz w:val="16"/>
+        <w:szCs w:val="16"/>
+      </w:rPr>
+      <w:t xml:space="preserve"> This document was discussed at an OpenStack Summit shortly thereafter. Some code relating to the simulation, and this document can be found at </w:t>
+    </w:r>
+    <w:r>
+      <w:rPr>
+        <w:color w:val="808080" w:themeColor="background1" w:themeShade="80"/>
+        <w:sz w:val="16"/>
+        <w:szCs w:val="16"/>
+      </w:rPr>
+      <w:t>https://github.com/amrith/perfect-scheduler</w:t>
+    </w:r>
+  </w:p>
+</w:ftr>
+</file>
+
 <file path=word/footnotes.xml><?xml version="1.0" encoding="utf-8"?>
-<w:footnotes xmlns:wpc="http://schemas.microsoft.com/office/word/2010/wordprocessingCanvas" xmlns:cx="http://schemas.microsoft.com/office/drawing/2014/chartex" xmlns:cx1="http://schemas.microsoft.com/office/drawing/2015/9/8/chartex" xmlns:cx2="http://schemas.microsoft.com/office/drawing/2015/10/21/chartex" xmlns:cx3="http://schemas.microsoft.com/office/drawing/2016/5/9/chartex" xmlns:cx4="http://schemas.microsoft.com/office/drawing/2016/5/10/chartex" xmlns:cx5="http://schemas.microsoft.com/office/drawing/2016/5/11/chartex" xmlns:cx6="http://schemas.microsoft.com/office/drawing/2016/5/12/chartex" xmlns:cx7="http://schemas.microsoft.com/office/drawing/2016/5/13/chartex" xmlns:cx8="http://schemas.microsoft.com/office/drawing/2016/5/14/chartex" xmlns:mc="http://schemas.openxmlformats.org/markup-compatibility/2006" xmlns:aink="http://schemas.microsoft.com/office/drawing/2016/ink" xmlns:am3d="http://schemas.microsoft.com/office/drawing/2017/model3d" xmlns:o="urn:schemas-microsoft-com:office:office" xmlns:r="http://schemas.openxmlformats.org/officeDocument/2006/relationships" xmlns:m="http://schemas.openxmlformats.org/officeDocument/2006/math" xmlns:v="urn:schemas-microsoft-com:vml" xmlns:wp14="http://schemas.microsoft.com/office/word/2010/wordprocessingDrawing" xmlns:wp="http://schemas.openxmlformats.org/drawingml/2006/wordprocessingDrawing" xmlns:w10="urn:schemas-microsoft-com:office:word" xmlns:w="http://schemas.openxmlformats.org/wordprocessingml/2006/main" xmlns:w14="http://schemas.microsoft.com/office/word/2010/wordml" xmlns:w15="http://schemas.microsoft.com/office/word/2012/wordml" xmlns:w16cid="http://schemas.microsoft.com/office/word/2016/wordml/cid" xmlns:w16se="http://schemas.microsoft.com/office/word/2015/wordml/symex" xmlns:wpg="http://schemas.microsoft.com/office/word/2010/wordprocessingGroup" xmlns:wpi="http://schemas.microsoft.com/office/word/2010/wordprocessingInk" xmlns:wne="http://schemas.microsoft.com/office/word/2006/wordml" xmlns:wps="http://schemas.microsoft.com/office/word/2010/wordprocessingShape" mc:Ignorable="w14 w15 w16se w16cid wp14">
+<w:footnotes xmlns:wpc="http://schemas.microsoft.com/office/word/2010/wordprocessingCanvas" xmlns:cx="http://schemas.microsoft.com/office/drawing/2014/chartex" xmlns:cx1="http://schemas.microsoft.com/office/drawing/2015/9/8/chartex" xmlns:cx2="http://schemas.microsoft.com/office/drawing/2015/10/21/chartex" xmlns:cx3="http://schemas.microsoft.com/office/drawing/2016/5/9/chartex" xmlns:cx4="http://schemas.microsoft.com/office/drawing/2016/5/10/chartex" xmlns:cx5="http://schemas.microsoft.com/office/drawing/2016/5/11/chartex" xmlns:cx6="http://schemas.microsoft.com/office/drawing/2016/5/12/chartex" xmlns:cx7="http://schemas.microsoft.com/office/drawing/2016/5/13/chartex" xmlns:cx8="http://schemas.microsoft.com/office/drawing/2016/5/14/chartex" xmlns:mc="http://schemas.openxmlformats.org/markup-compatibility/2006" xmlns:aink="http://schemas.microsoft.com/office/drawing/2016/ink" xmlns:am3d="http://schemas.microsoft.com/office/drawing/2017/model3d" xmlns:o="urn:schemas-microsoft-com:office:office" xmlns:oel="http://schemas.microsoft.com/office/2019/extlst" xmlns:r="http://schemas.openxmlformats.org/officeDocument/2006/relationships" xmlns:m="http://schemas.openxmlformats.org/officeDocument/2006/math" xmlns:v="urn:schemas-microsoft-com:vml" xmlns:wp14="http://schemas.microsoft.com/office/word/2010/wordprocessingDrawing" xmlns:wp="http://schemas.openxmlformats.org/drawingml/2006/wordprocessingDrawing" xmlns:w10="urn:schemas-microsoft-com:office:word" xmlns:w="http://schemas.openxmlformats.org/wordprocessingml/2006/main" xmlns:w14="http://schemas.microsoft.com/office/word/2010/wordml" xmlns:w15="http://schemas.microsoft.com/office/word/2012/wordml" xmlns:w16cex="http://schemas.microsoft.com/office/word/2018/wordml/cex" xmlns:w16cid="http://schemas.microsoft.com/office/word/2016/wordml/cid" xmlns:w16="http://schemas.microsoft.com/office/word/2018/wordml" xmlns:w16sdtdh="http://schemas.microsoft.com/office/word/2020/wordml/sdtdatahash" xmlns:w16se="http://schemas.microsoft.com/office/word/2015/wordml/symex" xmlns:wpg="http://schemas.microsoft.com/office/word/2010/wordprocessingGroup" xmlns:wpi="http://schemas.microsoft.com/office/word/2010/wordprocessingInk" xmlns:wne="http://schemas.microsoft.com/office/word/2006/wordml" xmlns:wps="http://schemas.microsoft.com/office/word/2010/wordprocessingShape" mc:Ignorable="w14 w15 w16se w16cid w16 w16cex w16sdtdh wp14">
   <w:footnote w:type="separator" w:id="-1">
     <w:p>
       <w:pPr>
@@ -3745,7 +3687,27 @@
 </file>
 
 <file path=word/header1.xml><?xml version="1.0" encoding="utf-8"?>
-<w:hdr xmlns:wpc="http://schemas.microsoft.com/office/word/2010/wordprocessingCanvas" xmlns:cx="http://schemas.microsoft.com/office/drawing/2014/chartex" xmlns:cx1="http://schemas.microsoft.com/office/drawing/2015/9/8/chartex" xmlns:cx2="http://schemas.microsoft.com/office/drawing/2015/10/21/chartex" xmlns:cx3="http://schemas.microsoft.com/office/drawing/2016/5/9/chartex" xmlns:cx4="http://schemas.microsoft.com/office/drawing/2016/5/10/chartex" xmlns:cx5="http://schemas.microsoft.com/office/drawing/2016/5/11/chartex" xmlns:cx6="http://schemas.microsoft.com/office/drawing/2016/5/12/chartex" xmlns:cx7="http://schemas.microsoft.com/office/drawing/2016/5/13/chartex" xmlns:cx8="http://schemas.microsoft.com/office/drawing/2016/5/14/chartex" xmlns:mc="http://schemas.openxmlformats.org/markup-compatibility/2006" xmlns:aink="http://schemas.microsoft.com/office/drawing/2016/ink" xmlns:am3d="http://schemas.microsoft.com/office/drawing/2017/model3d" xmlns:o="urn:schemas-microsoft-com:office:office" xmlns:r="http://schemas.openxmlformats.org/officeDocument/2006/relationships" xmlns:m="http://schemas.openxmlformats.org/officeDocument/2006/math" xmlns:v="urn:schemas-microsoft-com:vml" xmlns:wp14="http://schemas.microsoft.com/office/word/2010/wordprocessingDrawing" xmlns:wp="http://schemas.openxmlformats.org/drawingml/2006/wordprocessingDrawing" xmlns:w10="urn:schemas-microsoft-com:office:word" xmlns:w="http://schemas.openxmlformats.org/wordprocessingml/2006/main" xmlns:w14="http://schemas.microsoft.com/office/word/2010/wordml" xmlns:w15="http://schemas.microsoft.com/office/word/2012/wordml" xmlns:w16cid="http://schemas.microsoft.com/office/word/2016/wordml/cid" xmlns:w16se="http://schemas.microsoft.com/office/word/2015/wordml/symex" xmlns:wpg="http://schemas.microsoft.com/office/word/2010/wordprocessingGroup" xmlns:wpi="http://schemas.microsoft.com/office/word/2010/wordprocessingInk" xmlns:wne="http://schemas.microsoft.com/office/word/2006/wordml" xmlns:wps="http://schemas.microsoft.com/office/word/2010/wordprocessingShape" mc:Ignorable="w14 w15 w16se w16cid wp14">
+<w:hdr xmlns:wpc="http://schemas.microsoft.com/office/word/2010/wordprocessingCanvas" xmlns:cx="http://schemas.microsoft.com/office/drawing/2014/chartex" xmlns:cx1="http://schemas.microsoft.com/office/drawing/2015/9/8/chartex" xmlns:cx2="http://schemas.microsoft.com/office/drawing/2015/10/21/chartex" xmlns:cx3="http://schemas.microsoft.com/office/drawing/2016/5/9/chartex" xmlns:cx4="http://schemas.microsoft.com/office/drawing/2016/5/10/chartex" xmlns:cx5="http://schemas.microsoft.com/office/drawing/2016/5/11/chartex" xmlns:cx6="http://schemas.microsoft.com/office/drawing/2016/5/12/chartex" xmlns:cx7="http://schemas.microsoft.com/office/drawing/2016/5/13/chartex" xmlns:cx8="http://schemas.microsoft.com/office/drawing/2016/5/14/chartex" xmlns:mc="http://schemas.openxmlformats.org/markup-compatibility/2006" xmlns:aink="http://schemas.microsoft.com/office/drawing/2016/ink" xmlns:am3d="http://schemas.microsoft.com/office/drawing/2017/model3d" xmlns:o="urn:schemas-microsoft-com:office:office" xmlns:oel="http://schemas.microsoft.com/office/2019/extlst" xmlns:r="http://schemas.openxmlformats.org/officeDocument/2006/relationships" xmlns:m="http://schemas.openxmlformats.org/officeDocument/2006/math" xmlns:v="urn:schemas-microsoft-com:vml" xmlns:wp14="http://schemas.microsoft.com/office/word/2010/wordprocessingDrawing" xmlns:wp="http://schemas.openxmlformats.org/drawingml/2006/wordprocessingDrawing" xmlns:w10="urn:schemas-microsoft-com:office:word" xmlns:w="http://schemas.openxmlformats.org/wordprocessingml/2006/main" xmlns:w14="http://schemas.microsoft.com/office/word/2010/wordml" xmlns:w15="http://schemas.microsoft.com/office/word/2012/wordml" xmlns:w16cex="http://schemas.microsoft.com/office/word/2018/wordml/cex" xmlns:w16cid="http://schemas.microsoft.com/office/word/2016/wordml/cid" xmlns:w16="http://schemas.microsoft.com/office/word/2018/wordml" xmlns:w16sdtdh="http://schemas.microsoft.com/office/word/2020/wordml/sdtdatahash" xmlns:w16se="http://schemas.microsoft.com/office/word/2015/wordml/symex" xmlns:wpg="http://schemas.microsoft.com/office/word/2010/wordprocessingGroup" xmlns:wpi="http://schemas.microsoft.com/office/word/2010/wordprocessingInk" xmlns:wne="http://schemas.microsoft.com/office/word/2006/wordml" xmlns:wps="http://schemas.microsoft.com/office/word/2010/wordprocessingShape" mc:Ignorable="w14 w15 w16se w16cid w16 w16cex w16sdtdh wp14">
+  <w:p>
+    <w:pPr>
+      <w:pStyle w:val="Header"/>
+    </w:pPr>
+  </w:p>
+</w:hdr>
+</file>
+
+<file path=word/header2.xml><?xml version="1.0" encoding="utf-8"?>
+<w:hdr xmlns:wpc="http://schemas.microsoft.com/office/word/2010/wordprocessingCanvas" xmlns:cx="http://schemas.microsoft.com/office/drawing/2014/chartex" xmlns:cx1="http://schemas.microsoft.com/office/drawing/2015/9/8/chartex" xmlns:cx2="http://schemas.microsoft.com/office/drawing/2015/10/21/chartex" xmlns:cx3="http://schemas.microsoft.com/office/drawing/2016/5/9/chartex" xmlns:cx4="http://schemas.microsoft.com/office/drawing/2016/5/10/chartex" xmlns:cx5="http://schemas.microsoft.com/office/drawing/2016/5/11/chartex" xmlns:cx6="http://schemas.microsoft.com/office/drawing/2016/5/12/chartex" xmlns:cx7="http://schemas.microsoft.com/office/drawing/2016/5/13/chartex" xmlns:cx8="http://schemas.microsoft.com/office/drawing/2016/5/14/chartex" xmlns:mc="http://schemas.openxmlformats.org/markup-compatibility/2006" xmlns:aink="http://schemas.microsoft.com/office/drawing/2016/ink" xmlns:am3d="http://schemas.microsoft.com/office/drawing/2017/model3d" xmlns:o="urn:schemas-microsoft-com:office:office" xmlns:oel="http://schemas.microsoft.com/office/2019/extlst" xmlns:r="http://schemas.openxmlformats.org/officeDocument/2006/relationships" xmlns:m="http://schemas.openxmlformats.org/officeDocument/2006/math" xmlns:v="urn:schemas-microsoft-com:vml" xmlns:wp14="http://schemas.microsoft.com/office/word/2010/wordprocessingDrawing" xmlns:wp="http://schemas.openxmlformats.org/drawingml/2006/wordprocessingDrawing" xmlns:w10="urn:schemas-microsoft-com:office:word" xmlns:w="http://schemas.openxmlformats.org/wordprocessingml/2006/main" xmlns:w14="http://schemas.microsoft.com/office/word/2010/wordml" xmlns:w15="http://schemas.microsoft.com/office/word/2012/wordml" xmlns:w16cex="http://schemas.microsoft.com/office/word/2018/wordml/cex" xmlns:w16cid="http://schemas.microsoft.com/office/word/2016/wordml/cid" xmlns:w16="http://schemas.microsoft.com/office/word/2018/wordml" xmlns:w16sdtdh="http://schemas.microsoft.com/office/word/2020/wordml/sdtdatahash" xmlns:w16se="http://schemas.microsoft.com/office/word/2015/wordml/symex" xmlns:wpg="http://schemas.microsoft.com/office/word/2010/wordprocessingGroup" xmlns:wpi="http://schemas.microsoft.com/office/word/2010/wordprocessingInk" xmlns:wne="http://schemas.microsoft.com/office/word/2006/wordml" xmlns:wps="http://schemas.microsoft.com/office/word/2010/wordprocessingShape" mc:Ignorable="w14 w15 w16se w16cid w16 w16cex w16sdtdh wp14">
+  <w:p>
+    <w:pPr>
+      <w:pStyle w:val="Header"/>
+    </w:pPr>
+  </w:p>
+</w:hdr>
+</file>
+
+<file path=word/header3.xml><?xml version="1.0" encoding="utf-8"?>
+<w:hdr xmlns:wpc="http://schemas.microsoft.com/office/word/2010/wordprocessingCanvas" xmlns:cx="http://schemas.microsoft.com/office/drawing/2014/chartex" xmlns:cx1="http://schemas.microsoft.com/office/drawing/2015/9/8/chartex" xmlns:cx2="http://schemas.microsoft.com/office/drawing/2015/10/21/chartex" xmlns:cx3="http://schemas.microsoft.com/office/drawing/2016/5/9/chartex" xmlns:cx4="http://schemas.microsoft.com/office/drawing/2016/5/10/chartex" xmlns:cx5="http://schemas.microsoft.com/office/drawing/2016/5/11/chartex" xmlns:cx6="http://schemas.microsoft.com/office/drawing/2016/5/12/chartex" xmlns:cx7="http://schemas.microsoft.com/office/drawing/2016/5/13/chartex" xmlns:cx8="http://schemas.microsoft.com/office/drawing/2016/5/14/chartex" xmlns:mc="http://schemas.openxmlformats.org/markup-compatibility/2006" xmlns:aink="http://schemas.microsoft.com/office/drawing/2016/ink" xmlns:am3d="http://schemas.microsoft.com/office/drawing/2017/model3d" xmlns:o="urn:schemas-microsoft-com:office:office" xmlns:oel="http://schemas.microsoft.com/office/2019/extlst" xmlns:r="http://schemas.openxmlformats.org/officeDocument/2006/relationships" xmlns:m="http://schemas.openxmlformats.org/officeDocument/2006/math" xmlns:v="urn:schemas-microsoft-com:vml" xmlns:wp14="http://schemas.microsoft.com/office/word/2010/wordprocessingDrawing" xmlns:wp="http://schemas.openxmlformats.org/drawingml/2006/wordprocessingDrawing" xmlns:w10="urn:schemas-microsoft-com:office:word" xmlns:w="http://schemas.openxmlformats.org/wordprocessingml/2006/main" xmlns:w14="http://schemas.microsoft.com/office/word/2010/wordml" xmlns:w15="http://schemas.microsoft.com/office/word/2012/wordml" xmlns:w16cex="http://schemas.microsoft.com/office/word/2018/wordml/cex" xmlns:w16cid="http://schemas.microsoft.com/office/word/2016/wordml/cid" xmlns:w16="http://schemas.microsoft.com/office/word/2018/wordml" xmlns:w16sdtdh="http://schemas.microsoft.com/office/word/2020/wordml/sdtdatahash" xmlns:w16se="http://schemas.microsoft.com/office/word/2015/wordml/symex" xmlns:wpg="http://schemas.microsoft.com/office/word/2010/wordprocessingGroup" xmlns:wpi="http://schemas.microsoft.com/office/word/2010/wordprocessingInk" xmlns:wne="http://schemas.microsoft.com/office/word/2006/wordml" xmlns:wps="http://schemas.microsoft.com/office/word/2010/wordprocessingShape" mc:Ignorable="w14 w15 w16se w16cid w16 w16cex w16sdtdh wp14">
   <w:p>
     <w:pPr>
       <w:pStyle w:val="Heading1"/>
@@ -3760,13 +3722,14 @@
       <w:pStyle w:val="NoSpacing"/>
       <w:jc w:val="center"/>
     </w:pPr>
-    <w:proofErr w:type="spellStart"/>
     <w:r>
-      <w:t>Amrith</w:t>
+      <w:t>Amrith Kumar, Fellow, Verizon [</w:t>
     </w:r>
-    <w:proofErr w:type="spellEnd"/>
     <w:r>
-      <w:t xml:space="preserve"> Kumar, Fellow, Verizon [amrith.kumar@verizon.com]</w:t>
+      <w:t>https://hypecycles.com/</w:t>
+    </w:r>
+    <w:r>
+      <w:t>]</w:t>
     </w:r>
   </w:p>
   <w:p>
@@ -3779,7 +3742,7 @@
 </file>
 
 <file path=word/numbering.xml><?xml version="1.0" encoding="utf-8"?>
-<w:numbering xmlns:wpc="http://schemas.microsoft.com/office/word/2010/wordprocessingCanvas" xmlns:cx="http://schemas.microsoft.com/office/drawing/2014/chartex" xmlns:cx1="http://schemas.microsoft.com/office/drawing/2015/9/8/chartex" xmlns:cx2="http://schemas.microsoft.com/office/drawing/2015/10/21/chartex" xmlns:cx3="http://schemas.microsoft.com/office/drawing/2016/5/9/chartex" xmlns:cx4="http://schemas.microsoft.com/office/drawing/2016/5/10/chartex" xmlns:cx5="http://schemas.microsoft.com/office/drawing/2016/5/11/chartex" xmlns:cx6="http://schemas.microsoft.com/office/drawing/2016/5/12/chartex" xmlns:cx7="http://schemas.microsoft.com/office/drawing/2016/5/13/chartex" xmlns:cx8="http://schemas.microsoft.com/office/drawing/2016/5/14/chartex" xmlns:mc="http://schemas.openxmlformats.org/markup-compatibility/2006" xmlns:aink="http://schemas.microsoft.com/office/drawing/2016/ink" xmlns:am3d="http://schemas.microsoft.com/office/drawing/2017/model3d" xmlns:o="urn:schemas-microsoft-com:office:office" xmlns:r="http://schemas.openxmlformats.org/officeDocument/2006/relationships" xmlns:m="http://schemas.openxmlformats.org/officeDocument/2006/math" xmlns:v="urn:schemas-microsoft-com:vml" xmlns:wp14="http://schemas.microsoft.com/office/word/2010/wordprocessingDrawing" xmlns:wp="http://schemas.openxmlformats.org/drawingml/2006/wordprocessingDrawing" xmlns:w10="urn:schemas-microsoft-com:office:word" xmlns:w="http://schemas.openxmlformats.org/wordprocessingml/2006/main" xmlns:w14="http://schemas.microsoft.com/office/word/2010/wordml" xmlns:w15="http://schemas.microsoft.com/office/word/2012/wordml" xmlns:w16cid="http://schemas.microsoft.com/office/word/2016/wordml/cid" xmlns:w16se="http://schemas.microsoft.com/office/word/2015/wordml/symex" xmlns:wpg="http://schemas.microsoft.com/office/word/2010/wordprocessingGroup" xmlns:wpi="http://schemas.microsoft.com/office/word/2010/wordprocessingInk" xmlns:wne="http://schemas.microsoft.com/office/word/2006/wordml" xmlns:wps="http://schemas.microsoft.com/office/word/2010/wordprocessingShape" mc:Ignorable="w14 w15 w16se w16cid wp14">
+<w:numbering xmlns:wpc="http://schemas.microsoft.com/office/word/2010/wordprocessingCanvas" xmlns:cx="http://schemas.microsoft.com/office/drawing/2014/chartex" xmlns:cx1="http://schemas.microsoft.com/office/drawing/2015/9/8/chartex" xmlns:cx2="http://schemas.microsoft.com/office/drawing/2015/10/21/chartex" xmlns:cx3="http://schemas.microsoft.com/office/drawing/2016/5/9/chartex" xmlns:cx4="http://schemas.microsoft.com/office/drawing/2016/5/10/chartex" xmlns:cx5="http://schemas.microsoft.com/office/drawing/2016/5/11/chartex" xmlns:cx6="http://schemas.microsoft.com/office/drawing/2016/5/12/chartex" xmlns:cx7="http://schemas.microsoft.com/office/drawing/2016/5/13/chartex" xmlns:cx8="http://schemas.microsoft.com/office/drawing/2016/5/14/chartex" xmlns:mc="http://schemas.openxmlformats.org/markup-compatibility/2006" xmlns:aink="http://schemas.microsoft.com/office/drawing/2016/ink" xmlns:am3d="http://schemas.microsoft.com/office/drawing/2017/model3d" xmlns:o="urn:schemas-microsoft-com:office:office" xmlns:oel="http://schemas.microsoft.com/office/2019/extlst" xmlns:r="http://schemas.openxmlformats.org/officeDocument/2006/relationships" xmlns:m="http://schemas.openxmlformats.org/officeDocument/2006/math" xmlns:v="urn:schemas-microsoft-com:vml" xmlns:wp14="http://schemas.microsoft.com/office/word/2010/wordprocessingDrawing" xmlns:wp="http://schemas.openxmlformats.org/drawingml/2006/wordprocessingDrawing" xmlns:w10="urn:schemas-microsoft-com:office:word" xmlns:w="http://schemas.openxmlformats.org/wordprocessingml/2006/main" xmlns:w14="http://schemas.microsoft.com/office/word/2010/wordml" xmlns:w15="http://schemas.microsoft.com/office/word/2012/wordml" xmlns:w16cex="http://schemas.microsoft.com/office/word/2018/wordml/cex" xmlns:w16cid="http://schemas.microsoft.com/office/word/2016/wordml/cid" xmlns:w16="http://schemas.microsoft.com/office/word/2018/wordml" xmlns:w16sdtdh="http://schemas.microsoft.com/office/word/2020/wordml/sdtdatahash" xmlns:w16se="http://schemas.microsoft.com/office/word/2015/wordml/symex" xmlns:wpg="http://schemas.microsoft.com/office/word/2010/wordprocessingGroup" xmlns:wpi="http://schemas.microsoft.com/office/word/2010/wordprocessingInk" xmlns:wne="http://schemas.microsoft.com/office/word/2006/wordml" xmlns:wps="http://schemas.microsoft.com/office/word/2010/wordprocessingShape" mc:Ignorable="w14 w15 w16se w16cid w16 w16cex w16sdtdh wp14">
   <w:abstractNum w:abstractNumId="0" w15:restartNumberingAfterBreak="0">
     <w:nsid w:val="FFFFFF7C"/>
     <w:multiLevelType w:val="singleLevel"/>
@@ -3966,41 +3929,41 @@
       </w:rPr>
     </w:lvl>
   </w:abstractNum>
-  <w:num w:numId="1">
+  <w:num w:numId="1" w16cid:durableId="1952202834">
     <w:abstractNumId w:val="0"/>
   </w:num>
-  <w:num w:numId="2">
+  <w:num w:numId="2" w16cid:durableId="1399476956">
     <w:abstractNumId w:val="1"/>
   </w:num>
-  <w:num w:numId="3">
+  <w:num w:numId="3" w16cid:durableId="1939749086">
     <w:abstractNumId w:val="2"/>
   </w:num>
-  <w:num w:numId="4">
+  <w:num w:numId="4" w16cid:durableId="122969818">
     <w:abstractNumId w:val="3"/>
   </w:num>
-  <w:num w:numId="5">
+  <w:num w:numId="5" w16cid:durableId="1354384558">
     <w:abstractNumId w:val="8"/>
   </w:num>
-  <w:num w:numId="6">
+  <w:num w:numId="6" w16cid:durableId="1624770214">
     <w:abstractNumId w:val="4"/>
   </w:num>
-  <w:num w:numId="7">
+  <w:num w:numId="7" w16cid:durableId="1530726943">
     <w:abstractNumId w:val="5"/>
   </w:num>
-  <w:num w:numId="8">
+  <w:num w:numId="8" w16cid:durableId="1547570524">
     <w:abstractNumId w:val="6"/>
   </w:num>
-  <w:num w:numId="9">
+  <w:num w:numId="9" w16cid:durableId="750932436">
     <w:abstractNumId w:val="7"/>
   </w:num>
-  <w:num w:numId="10">
+  <w:num w:numId="10" w16cid:durableId="1131947773">
     <w:abstractNumId w:val="9"/>
   </w:num>
 </w:numbering>
 </file>
 
 <file path=word/styles.xml><?xml version="1.0" encoding="utf-8"?>
-<w:styles xmlns:mc="http://schemas.openxmlformats.org/markup-compatibility/2006" xmlns:r="http://schemas.openxmlformats.org/officeDocument/2006/relationships" xmlns:w="http://schemas.openxmlformats.org/wordprocessingml/2006/main" xmlns:w14="http://schemas.microsoft.com/office/word/2010/wordml" xmlns:w15="http://schemas.microsoft.com/office/word/2012/wordml" xmlns:w16cid="http://schemas.microsoft.com/office/word/2016/wordml/cid" xmlns:w16se="http://schemas.microsoft.com/office/word/2015/wordml/symex" mc:Ignorable="w14 w15 w16se w16cid">
+<w:styles xmlns:mc="http://schemas.openxmlformats.org/markup-compatibility/2006" xmlns:r="http://schemas.openxmlformats.org/officeDocument/2006/relationships" xmlns:w="http://schemas.openxmlformats.org/wordprocessingml/2006/main" xmlns:w14="http://schemas.microsoft.com/office/word/2010/wordml" xmlns:w15="http://schemas.microsoft.com/office/word/2012/wordml" xmlns:w16cex="http://schemas.microsoft.com/office/word/2018/wordml/cex" xmlns:w16cid="http://schemas.microsoft.com/office/word/2016/wordml/cid" xmlns:w16="http://schemas.microsoft.com/office/word/2018/wordml" xmlns:w16sdtdh="http://schemas.microsoft.com/office/word/2020/wordml/sdtdatahash" xmlns:w16se="http://schemas.microsoft.com/office/word/2015/wordml/symex" mc:Ignorable="w14 w15 w16se w16cid w16 w16cex w16sdtdh">
   <w:docDefaults>
     <w:rPrDefault>
       <w:rPr>
@@ -4012,7 +3975,7 @@
     </w:rPrDefault>
     <w:pPrDefault/>
   </w:docDefaults>
-  <w:latentStyles w:defLockedState="0" w:defUIPriority="99" w:defSemiHidden="0" w:defUnhideWhenUsed="0" w:defQFormat="0" w:count="375">
+  <w:latentStyles w:defLockedState="0" w:defUIPriority="99" w:defSemiHidden="0" w:defUnhideWhenUsed="0" w:defQFormat="0" w:count="376">
     <w:lsdException w:name="Normal" w:uiPriority="0" w:qFormat="1"/>
     <w:lsdException w:name="heading 1" w:uiPriority="9" w:qFormat="1"/>
     <w:lsdException w:name="heading 2" w:semiHidden="1" w:uiPriority="9" w:unhideWhenUsed="1" w:qFormat="1"/>
@@ -4118,7 +4081,6 @@
     <w:lsdException w:name="HTML Sample" w:semiHidden="1" w:unhideWhenUsed="1"/>
     <w:lsdException w:name="HTML Typewriter" w:semiHidden="1" w:unhideWhenUsed="1"/>
     <w:lsdException w:name="HTML Variable" w:semiHidden="1" w:unhideWhenUsed="1"/>
-    <w:lsdException w:name="Normal Table" w:semiHidden="1" w:unhideWhenUsed="1"/>
     <w:lsdException w:name="annotation subject" w:semiHidden="1" w:unhideWhenUsed="1"/>
     <w:lsdException w:name="No List" w:semiHidden="1" w:unhideWhenUsed="1"/>
     <w:lsdException w:name="Outline List 1" w:semiHidden="1" w:unhideWhenUsed="1"/>
@@ -4165,10 +4127,8 @@
     <w:lsdException w:name="Table Subtle 2" w:semiHidden="1" w:unhideWhenUsed="1"/>
     <w:lsdException w:name="Table Web 1" w:semiHidden="1" w:unhideWhenUsed="1"/>
     <w:lsdException w:name="Table Web 2" w:semiHidden="1" w:unhideWhenUsed="1"/>
-    <w:lsdException w:name="Table Web 3" w:semiHidden="1" w:unhideWhenUsed="1"/>
     <w:lsdException w:name="Balloon Text" w:semiHidden="1" w:unhideWhenUsed="1"/>
     <w:lsdException w:name="Table Grid" w:uiPriority="39"/>
-    <w:lsdException w:name="Table Theme" w:semiHidden="1" w:unhideWhenUsed="1"/>
     <w:lsdException w:name="Placeholder Text" w:semiHidden="1"/>
     <w:lsdException w:name="No Spacing" w:uiPriority="1" w:qFormat="1"/>
     <w:lsdException w:name="Light Shading" w:uiPriority="60"/>
@@ -4388,6 +4348,7 @@
     <w:lsdException w:name="Smart Hyperlink" w:semiHidden="1" w:unhideWhenUsed="1"/>
     <w:lsdException w:name="Hashtag" w:semiHidden="1" w:unhideWhenUsed="1"/>
     <w:lsdException w:name="Unresolved Mention" w:semiHidden="1" w:unhideWhenUsed="1"/>
+    <w:lsdException w:name="Smart Link" w:semiHidden="1" w:unhideWhenUsed="1"/>
   </w:latentStyles>
   <w:style w:type="paragraph" w:default="1" w:styleId="Normal">
     <w:name w:val="Normal"/>

</xml_diff>